<commit_message>
Second sprint backlog added
</commit_message>
<xml_diff>
--- a/documentation/Product Backlog/7174 - Sprint Backlog.docx
+++ b/documentation/Product Backlog/7174 - Sprint Backlog.docx
@@ -235,37 +235,7 @@
                 <w:szCs w:val="24"/>
                 <w:lang w:val="es-EC"/>
               </w:rPr>
-              <w:t>Capacitación</w:t>
-            </w:r>
-            <w:r>
-              <w:rPr>
-                <w:rFonts w:ascii="Arial" w:hAnsi="Arial" w:cs="Arial"/>
-                <w:color w:val="000000"/>
-                <w:sz w:val="24"/>
-                <w:szCs w:val="24"/>
-                <w:lang w:val="es-EC"/>
-              </w:rPr>
-              <w:t xml:space="preserve"> </w:t>
-            </w:r>
-            <w:r>
-              <w:rPr>
-                <w:rFonts w:ascii="Arial" w:hAnsi="Arial" w:cs="Arial"/>
-                <w:color w:val="000000"/>
-                <w:sz w:val="24"/>
-                <w:szCs w:val="24"/>
-                <w:lang w:val="es-EC"/>
-              </w:rPr>
-              <w:t>sobre</w:t>
-            </w:r>
-            <w:r>
-              <w:rPr>
-                <w:rFonts w:ascii="Arial" w:hAnsi="Arial" w:cs="Arial"/>
-                <w:color w:val="000000"/>
-                <w:sz w:val="24"/>
-                <w:szCs w:val="24"/>
-                <w:lang w:val="es-EC"/>
-              </w:rPr>
-              <w:t xml:space="preserve"> Firebase Authentication y Firebase Firestore</w:t>
+              <w:t>Capacitación sobre Firebase Authentication y Firebase Firestore</w:t>
             </w:r>
           </w:p>
           <w:p>
@@ -372,17 +342,7 @@
                 <w:szCs w:val="24"/>
                 <w:lang w:val="es-EC"/>
               </w:rPr>
-              <w:t>Capacitación</w:t>
-            </w:r>
-            <w:r>
-              <w:rPr>
-                <w:rFonts w:ascii="Arial" w:hAnsi="Arial" w:cs="Arial"/>
-                <w:color w:val="000000"/>
-                <w:sz w:val="24"/>
-                <w:szCs w:val="24"/>
-                <w:lang w:val="es-EC"/>
-              </w:rPr>
-              <w:t xml:space="preserve"> sobre Firebase Realtime Database y Reglas de Seguridad. </w:t>
+              <w:t xml:space="preserve">Capacitación sobre Firebase Realtime Database y Reglas de Seguridad. </w:t>
             </w:r>
           </w:p>
           <w:p>
@@ -916,6 +876,844 @@
                 <w:lang w:val="es-EC"/>
               </w:rPr>
             </w:pPr>
+          </w:p>
+        </w:tc>
+        <w:tc>
+          <w:tcPr>
+            <w:tcW w:w="1756" w:type="dxa"/>
+          </w:tcPr>
+          <w:p>
+            <w:pPr>
+              <w:rPr>
+                <w:rFonts w:ascii="Arial" w:hAnsi="Arial" w:cs="Arial"/>
+                <w:sz w:val="24"/>
+                <w:szCs w:val="24"/>
+                <w:lang w:val="es-EC"/>
+              </w:rPr>
+            </w:pPr>
+            <w:r>
+              <w:rPr>
+                <w:rFonts w:ascii="Arial" w:hAnsi="Arial" w:cs="Arial"/>
+                <w:sz w:val="24"/>
+                <w:szCs w:val="24"/>
+                <w:lang w:val="es-EC"/>
+              </w:rPr>
+              <w:t>Completado</w:t>
+            </w:r>
+          </w:p>
+        </w:tc>
+      </w:tr>
+    </w:tbl>
+    <w:p>
+      <w:pPr>
+        <w:rPr>
+          <w:b/>
+          <w:bCs/>
+          <w:sz w:val="44"/>
+          <w:szCs w:val="44"/>
+          <w:lang w:val="es-EC"/>
+        </w:rPr>
+      </w:pPr>
+    </w:p>
+    <w:p>
+      <w:pPr>
+        <w:rPr>
+          <w:b/>
+          <w:bCs/>
+          <w:sz w:val="44"/>
+          <w:szCs w:val="44"/>
+          <w:lang w:val="es-EC"/>
+        </w:rPr>
+      </w:pPr>
+    </w:p>
+    <w:p>
+      <w:pPr>
+        <w:rPr>
+          <w:b/>
+          <w:bCs/>
+          <w:sz w:val="44"/>
+          <w:szCs w:val="44"/>
+          <w:lang w:val="es-EC"/>
+        </w:rPr>
+      </w:pPr>
+    </w:p>
+    <w:p>
+      <w:pPr>
+        <w:rPr>
+          <w:b/>
+          <w:bCs/>
+          <w:sz w:val="44"/>
+          <w:szCs w:val="44"/>
+          <w:lang w:val="es-EC"/>
+        </w:rPr>
+      </w:pPr>
+    </w:p>
+    <w:tbl>
+      <w:tblPr>
+        <w:tblStyle w:val="Tablaconcuadrcula"/>
+        <w:tblW w:w="0" w:type="auto"/>
+        <w:tblLook w:val="04A0" w:firstRow="1" w:lastRow="0" w:firstColumn="1" w:lastColumn="0" w:noHBand="0" w:noVBand="1"/>
+      </w:tblPr>
+      <w:tblGrid>
+        <w:gridCol w:w="1232"/>
+        <w:gridCol w:w="1385"/>
+        <w:gridCol w:w="8577"/>
+        <w:gridCol w:w="1756"/>
+      </w:tblGrid>
+      <w:tr>
+        <w:tc>
+          <w:tcPr>
+            <w:tcW w:w="1232" w:type="dxa"/>
+          </w:tcPr>
+          <w:p>
+            <w:pPr>
+              <w:rPr>
+                <w:rFonts w:ascii="Arial" w:hAnsi="Arial" w:cs="Arial"/>
+                <w:b/>
+                <w:bCs/>
+                <w:sz w:val="24"/>
+                <w:szCs w:val="24"/>
+                <w:lang w:val="es-EC"/>
+              </w:rPr>
+            </w:pPr>
+            <w:r>
+              <w:rPr>
+                <w:rFonts w:ascii="Arial" w:hAnsi="Arial" w:cs="Arial"/>
+                <w:b/>
+                <w:bCs/>
+                <w:sz w:val="24"/>
+                <w:szCs w:val="24"/>
+                <w:lang w:val="es-EC"/>
+              </w:rPr>
+              <w:t xml:space="preserve">Sprints. </w:t>
+            </w:r>
+          </w:p>
+        </w:tc>
+        <w:tc>
+          <w:tcPr>
+            <w:tcW w:w="1385" w:type="dxa"/>
+          </w:tcPr>
+          <w:p>
+            <w:pPr>
+              <w:rPr>
+                <w:rFonts w:ascii="Arial" w:hAnsi="Arial" w:cs="Arial"/>
+                <w:b/>
+                <w:bCs/>
+                <w:sz w:val="24"/>
+                <w:szCs w:val="24"/>
+                <w:lang w:val="es-EC"/>
+              </w:rPr>
+            </w:pPr>
+            <w:r>
+              <w:rPr>
+                <w:rFonts w:ascii="Arial" w:hAnsi="Arial" w:cs="Arial"/>
+                <w:b/>
+                <w:bCs/>
+                <w:sz w:val="24"/>
+                <w:szCs w:val="24"/>
+                <w:lang w:val="es-EC"/>
+              </w:rPr>
+              <w:t>Días</w:t>
+            </w:r>
+          </w:p>
+        </w:tc>
+        <w:tc>
+          <w:tcPr>
+            <w:tcW w:w="8577" w:type="dxa"/>
+          </w:tcPr>
+          <w:p>
+            <w:pPr>
+              <w:rPr>
+                <w:rFonts w:ascii="Arial" w:hAnsi="Arial" w:cs="Arial"/>
+                <w:b/>
+                <w:bCs/>
+                <w:sz w:val="24"/>
+                <w:szCs w:val="24"/>
+                <w:lang w:val="es-EC"/>
+              </w:rPr>
+            </w:pPr>
+            <w:r>
+              <w:rPr>
+                <w:rFonts w:ascii="Arial" w:hAnsi="Arial" w:cs="Arial"/>
+                <w:b/>
+                <w:bCs/>
+                <w:sz w:val="24"/>
+                <w:szCs w:val="24"/>
+                <w:lang w:val="es-EC"/>
+              </w:rPr>
+              <w:t>Actividades</w:t>
+            </w:r>
+          </w:p>
+        </w:tc>
+        <w:tc>
+          <w:tcPr>
+            <w:tcW w:w="1756" w:type="dxa"/>
+          </w:tcPr>
+          <w:p>
+            <w:pPr>
+              <w:rPr>
+                <w:rFonts w:ascii="Arial" w:hAnsi="Arial" w:cs="Arial"/>
+                <w:b/>
+                <w:bCs/>
+                <w:sz w:val="24"/>
+                <w:szCs w:val="24"/>
+                <w:lang w:val="es-EC"/>
+              </w:rPr>
+            </w:pPr>
+            <w:r>
+              <w:rPr>
+                <w:rFonts w:ascii="Arial" w:hAnsi="Arial" w:cs="Arial"/>
+                <w:b/>
+                <w:bCs/>
+                <w:sz w:val="24"/>
+                <w:szCs w:val="24"/>
+                <w:lang w:val="es-EC"/>
+              </w:rPr>
+              <w:t xml:space="preserve">Estado </w:t>
+            </w:r>
+          </w:p>
+          <w:p>
+            <w:pPr>
+              <w:rPr>
+                <w:rFonts w:ascii="Arial" w:hAnsi="Arial" w:cs="Arial"/>
+                <w:b/>
+                <w:bCs/>
+                <w:sz w:val="24"/>
+                <w:szCs w:val="24"/>
+                <w:lang w:val="es-EC"/>
+              </w:rPr>
+            </w:pPr>
+          </w:p>
+        </w:tc>
+      </w:tr>
+      <w:tr>
+        <w:tc>
+          <w:tcPr>
+            <w:tcW w:w="1232" w:type="dxa"/>
+            <w:vMerge w:val="restart"/>
+          </w:tcPr>
+          <w:p>
+            <w:pPr>
+              <w:rPr>
+                <w:rFonts w:ascii="Arial" w:hAnsi="Arial" w:cs="Arial"/>
+                <w:sz w:val="24"/>
+                <w:szCs w:val="24"/>
+                <w:lang w:val="es-EC"/>
+              </w:rPr>
+            </w:pPr>
+            <w:r>
+              <w:rPr>
+                <w:rFonts w:ascii="Arial" w:hAnsi="Arial" w:cs="Arial"/>
+                <w:sz w:val="24"/>
+                <w:szCs w:val="24"/>
+                <w:lang w:val="es-EC"/>
+              </w:rPr>
+              <w:t>2</w:t>
+            </w:r>
+          </w:p>
+        </w:tc>
+        <w:tc>
+          <w:tcPr>
+            <w:tcW w:w="1385" w:type="dxa"/>
+          </w:tcPr>
+          <w:p>
+            <w:pPr>
+              <w:rPr>
+                <w:rFonts w:ascii="Arial" w:hAnsi="Arial" w:cs="Arial"/>
+                <w:sz w:val="24"/>
+                <w:szCs w:val="24"/>
+                <w:lang w:val="es-EC"/>
+              </w:rPr>
+            </w:pPr>
+            <w:r>
+              <w:rPr>
+                <w:rFonts w:ascii="Arial" w:hAnsi="Arial" w:cs="Arial"/>
+                <w:sz w:val="24"/>
+                <w:szCs w:val="24"/>
+                <w:lang w:val="es-EC"/>
+              </w:rPr>
+              <w:t>Martes</w:t>
+            </w:r>
+          </w:p>
+        </w:tc>
+        <w:tc>
+          <w:tcPr>
+            <w:tcW w:w="8577" w:type="dxa"/>
+            <w:vMerge w:val="restart"/>
+          </w:tcPr>
+          <w:p>
+            <w:pPr>
+              <w:rPr>
+                <w:rFonts w:ascii="Arial" w:hAnsi="Arial" w:cs="Arial"/>
+                <w:color w:val="000000"/>
+                <w:sz w:val="24"/>
+                <w:szCs w:val="24"/>
+                <w:lang w:val="es-EC"/>
+              </w:rPr>
+            </w:pPr>
+            <w:r>
+              <w:rPr>
+                <w:rFonts w:ascii="Arial" w:hAnsi="Arial" w:cs="Arial"/>
+                <w:color w:val="000000"/>
+                <w:sz w:val="24"/>
+                <w:szCs w:val="24"/>
+                <w:lang w:val="es-EC"/>
+              </w:rPr>
+              <w:t>Diseño de la base de datos tanto para el Conductor, Pasajero y Administrador.</w:t>
+            </w:r>
+          </w:p>
+        </w:tc>
+        <w:tc>
+          <w:tcPr>
+            <w:tcW w:w="1756" w:type="dxa"/>
+          </w:tcPr>
+          <w:p>
+            <w:pPr>
+              <w:rPr>
+                <w:rFonts w:ascii="Arial" w:hAnsi="Arial" w:cs="Arial"/>
+                <w:color w:val="000000"/>
+                <w:sz w:val="24"/>
+                <w:szCs w:val="24"/>
+                <w:lang w:val="es-EC"/>
+              </w:rPr>
+            </w:pPr>
+            <w:r>
+              <w:rPr>
+                <w:rFonts w:ascii="Arial" w:hAnsi="Arial" w:cs="Arial"/>
+                <w:color w:val="000000"/>
+                <w:sz w:val="24"/>
+                <w:szCs w:val="24"/>
+                <w:lang w:val="es-EC"/>
+              </w:rPr>
+              <w:t>Completado</w:t>
+            </w:r>
+          </w:p>
+        </w:tc>
+      </w:tr>
+      <w:tr>
+        <w:tc>
+          <w:tcPr>
+            <w:tcW w:w="1232" w:type="dxa"/>
+            <w:vMerge/>
+          </w:tcPr>
+          <w:p>
+            <w:pPr>
+              <w:rPr>
+                <w:rFonts w:ascii="Arial" w:hAnsi="Arial" w:cs="Arial"/>
+                <w:b/>
+                <w:bCs/>
+                <w:sz w:val="24"/>
+                <w:szCs w:val="24"/>
+                <w:lang w:val="es-EC"/>
+              </w:rPr>
+            </w:pPr>
+          </w:p>
+        </w:tc>
+        <w:tc>
+          <w:tcPr>
+            <w:tcW w:w="1385" w:type="dxa"/>
+          </w:tcPr>
+          <w:p>
+            <w:pPr>
+              <w:rPr>
+                <w:rFonts w:ascii="Arial" w:hAnsi="Arial" w:cs="Arial"/>
+                <w:sz w:val="24"/>
+                <w:szCs w:val="24"/>
+                <w:lang w:val="es-EC"/>
+              </w:rPr>
+            </w:pPr>
+            <w:r>
+              <w:rPr>
+                <w:rFonts w:ascii="Arial" w:hAnsi="Arial" w:cs="Arial"/>
+                <w:sz w:val="24"/>
+                <w:szCs w:val="24"/>
+                <w:lang w:val="es-EC"/>
+              </w:rPr>
+              <w:t>Miércoles</w:t>
+            </w:r>
+          </w:p>
+        </w:tc>
+        <w:tc>
+          <w:tcPr>
+            <w:tcW w:w="8577" w:type="dxa"/>
+            <w:vMerge/>
+          </w:tcPr>
+          <w:p>
+            <w:pPr>
+              <w:rPr>
+                <w:rFonts w:ascii="Arial" w:hAnsi="Arial" w:cs="Arial"/>
+                <w:color w:val="000000"/>
+                <w:sz w:val="24"/>
+                <w:szCs w:val="24"/>
+                <w:lang w:val="es-EC"/>
+              </w:rPr>
+            </w:pPr>
+          </w:p>
+        </w:tc>
+        <w:tc>
+          <w:tcPr>
+            <w:tcW w:w="1756" w:type="dxa"/>
+          </w:tcPr>
+          <w:p>
+            <w:pPr>
+              <w:rPr>
+                <w:rFonts w:ascii="Arial" w:hAnsi="Arial" w:cs="Arial"/>
+                <w:sz w:val="24"/>
+                <w:szCs w:val="24"/>
+                <w:lang w:val="es-EC"/>
+              </w:rPr>
+            </w:pPr>
+            <w:r>
+              <w:rPr>
+                <w:rFonts w:ascii="Arial" w:hAnsi="Arial" w:cs="Arial"/>
+                <w:sz w:val="24"/>
+                <w:szCs w:val="24"/>
+                <w:lang w:val="es-EC"/>
+              </w:rPr>
+              <w:t>Completado</w:t>
+            </w:r>
+          </w:p>
+        </w:tc>
+      </w:tr>
+      <w:tr>
+        <w:tc>
+          <w:tcPr>
+            <w:tcW w:w="1232" w:type="dxa"/>
+            <w:vMerge/>
+          </w:tcPr>
+          <w:p>
+            <w:pPr>
+              <w:rPr>
+                <w:rFonts w:ascii="Arial" w:hAnsi="Arial" w:cs="Arial"/>
+                <w:b/>
+                <w:bCs/>
+                <w:sz w:val="24"/>
+                <w:szCs w:val="24"/>
+                <w:lang w:val="es-EC"/>
+              </w:rPr>
+            </w:pPr>
+          </w:p>
+        </w:tc>
+        <w:tc>
+          <w:tcPr>
+            <w:tcW w:w="1385" w:type="dxa"/>
+          </w:tcPr>
+          <w:p>
+            <w:pPr>
+              <w:rPr>
+                <w:rFonts w:ascii="Arial" w:hAnsi="Arial" w:cs="Arial"/>
+                <w:sz w:val="24"/>
+                <w:szCs w:val="24"/>
+                <w:lang w:val="es-EC"/>
+              </w:rPr>
+            </w:pPr>
+            <w:r>
+              <w:rPr>
+                <w:rFonts w:ascii="Arial" w:hAnsi="Arial" w:cs="Arial"/>
+                <w:sz w:val="24"/>
+                <w:szCs w:val="24"/>
+                <w:lang w:val="es-EC"/>
+              </w:rPr>
+              <w:t>Jueves</w:t>
+            </w:r>
+          </w:p>
+        </w:tc>
+        <w:tc>
+          <w:tcPr>
+            <w:tcW w:w="8577" w:type="dxa"/>
+          </w:tcPr>
+          <w:p>
+            <w:pPr>
+              <w:rPr>
+                <w:rFonts w:ascii="Arial" w:hAnsi="Arial" w:cs="Arial"/>
+                <w:sz w:val="24"/>
+                <w:szCs w:val="24"/>
+                <w:lang w:val="es-EC"/>
+              </w:rPr>
+            </w:pPr>
+            <w:r>
+              <w:rPr>
+                <w:rFonts w:ascii="Arial" w:hAnsi="Arial" w:cs="Arial"/>
+                <w:color w:val="000000"/>
+                <w:sz w:val="24"/>
+                <w:szCs w:val="24"/>
+                <w:lang w:val="es-EC"/>
+              </w:rPr>
+              <w:t>Diseño de la estructura json para la comunicación en tiempo real entre Conductor y Pasajero.</w:t>
+            </w:r>
+          </w:p>
+        </w:tc>
+        <w:tc>
+          <w:tcPr>
+            <w:tcW w:w="1756" w:type="dxa"/>
+          </w:tcPr>
+          <w:p>
+            <w:pPr>
+              <w:rPr>
+                <w:rFonts w:ascii="Arial" w:hAnsi="Arial" w:cs="Arial"/>
+                <w:sz w:val="24"/>
+                <w:szCs w:val="24"/>
+                <w:lang w:val="es-EC"/>
+              </w:rPr>
+            </w:pPr>
+            <w:r>
+              <w:rPr>
+                <w:rFonts w:ascii="Arial" w:hAnsi="Arial" w:cs="Arial"/>
+                <w:sz w:val="24"/>
+                <w:szCs w:val="24"/>
+                <w:lang w:val="es-EC"/>
+              </w:rPr>
+              <w:t>Completado</w:t>
+            </w:r>
+          </w:p>
+        </w:tc>
+      </w:tr>
+      <w:tr>
+        <w:tc>
+          <w:tcPr>
+            <w:tcW w:w="1232" w:type="dxa"/>
+            <w:vMerge/>
+          </w:tcPr>
+          <w:p>
+            <w:pPr>
+              <w:rPr>
+                <w:rFonts w:ascii="Arial" w:hAnsi="Arial" w:cs="Arial"/>
+                <w:b/>
+                <w:bCs/>
+                <w:sz w:val="24"/>
+                <w:szCs w:val="24"/>
+                <w:lang w:val="es-EC"/>
+              </w:rPr>
+            </w:pPr>
+          </w:p>
+        </w:tc>
+        <w:tc>
+          <w:tcPr>
+            <w:tcW w:w="1385" w:type="dxa"/>
+          </w:tcPr>
+          <w:p>
+            <w:pPr>
+              <w:rPr>
+                <w:rFonts w:ascii="Arial" w:hAnsi="Arial" w:cs="Arial"/>
+                <w:sz w:val="24"/>
+                <w:szCs w:val="24"/>
+                <w:lang w:val="es-EC"/>
+              </w:rPr>
+            </w:pPr>
+            <w:r>
+              <w:rPr>
+                <w:rFonts w:ascii="Arial" w:hAnsi="Arial" w:cs="Arial"/>
+                <w:sz w:val="24"/>
+                <w:szCs w:val="24"/>
+                <w:lang w:val="es-EC"/>
+              </w:rPr>
+              <w:t>Viernes</w:t>
+            </w:r>
+          </w:p>
+        </w:tc>
+        <w:tc>
+          <w:tcPr>
+            <w:tcW w:w="8577" w:type="dxa"/>
+          </w:tcPr>
+          <w:p>
+            <w:pPr>
+              <w:rPr>
+                <w:rFonts w:ascii="Arial" w:hAnsi="Arial" w:cs="Arial"/>
+                <w:b/>
+                <w:bCs/>
+                <w:sz w:val="24"/>
+                <w:szCs w:val="24"/>
+                <w:lang w:val="es-EC"/>
+              </w:rPr>
+            </w:pPr>
+            <w:r>
+              <w:rPr>
+                <w:rFonts w:ascii="Arial" w:hAnsi="Arial" w:cs="Arial"/>
+                <w:sz w:val="24"/>
+                <w:szCs w:val="24"/>
+                <w:lang w:val="es-EC"/>
+              </w:rPr>
+              <w:t>Implementación de la función de Inicio de sesión como administrador en Angular.</w:t>
+            </w:r>
+          </w:p>
+        </w:tc>
+        <w:tc>
+          <w:tcPr>
+            <w:tcW w:w="1756" w:type="dxa"/>
+          </w:tcPr>
+          <w:p>
+            <w:pPr>
+              <w:rPr>
+                <w:rFonts w:ascii="Arial" w:hAnsi="Arial" w:cs="Arial"/>
+                <w:sz w:val="24"/>
+                <w:szCs w:val="24"/>
+                <w:lang w:val="es-EC"/>
+              </w:rPr>
+            </w:pPr>
+            <w:r>
+              <w:rPr>
+                <w:rFonts w:ascii="Arial" w:hAnsi="Arial" w:cs="Arial"/>
+                <w:sz w:val="24"/>
+                <w:szCs w:val="24"/>
+                <w:lang w:val="es-EC"/>
+              </w:rPr>
+              <w:t>Completado</w:t>
+            </w:r>
+          </w:p>
+        </w:tc>
+      </w:tr>
+      <w:tr>
+        <w:tc>
+          <w:tcPr>
+            <w:tcW w:w="1232" w:type="dxa"/>
+            <w:vMerge/>
+          </w:tcPr>
+          <w:p>
+            <w:pPr>
+              <w:rPr>
+                <w:rFonts w:ascii="Arial" w:hAnsi="Arial" w:cs="Arial"/>
+                <w:b/>
+                <w:bCs/>
+                <w:sz w:val="24"/>
+                <w:szCs w:val="24"/>
+                <w:lang w:val="es-EC"/>
+              </w:rPr>
+            </w:pPr>
+          </w:p>
+        </w:tc>
+        <w:tc>
+          <w:tcPr>
+            <w:tcW w:w="1385" w:type="dxa"/>
+          </w:tcPr>
+          <w:p>
+            <w:pPr>
+              <w:rPr>
+                <w:rFonts w:ascii="Arial" w:hAnsi="Arial" w:cs="Arial"/>
+                <w:sz w:val="24"/>
+                <w:szCs w:val="24"/>
+                <w:lang w:val="es-EC"/>
+              </w:rPr>
+            </w:pPr>
+            <w:r>
+              <w:rPr>
+                <w:rFonts w:ascii="Arial" w:hAnsi="Arial" w:cs="Arial"/>
+                <w:sz w:val="24"/>
+                <w:szCs w:val="24"/>
+                <w:lang w:val="es-EC"/>
+              </w:rPr>
+              <w:t>Sábado</w:t>
+            </w:r>
+          </w:p>
+        </w:tc>
+        <w:tc>
+          <w:tcPr>
+            <w:tcW w:w="8577" w:type="dxa"/>
+          </w:tcPr>
+          <w:p>
+            <w:pPr>
+              <w:rPr>
+                <w:rFonts w:ascii="Arial" w:hAnsi="Arial" w:cs="Arial"/>
+                <w:sz w:val="24"/>
+                <w:szCs w:val="24"/>
+                <w:lang w:val="es-EC"/>
+              </w:rPr>
+            </w:pPr>
+            <w:r>
+              <w:rPr>
+                <w:rFonts w:ascii="Arial" w:hAnsi="Arial" w:cs="Arial"/>
+                <w:sz w:val="24"/>
+                <w:szCs w:val="24"/>
+                <w:lang w:val="es-EC"/>
+              </w:rPr>
+              <w:t>Implementación de la función “Recuperar Contraseña” para el Administrador.</w:t>
+            </w:r>
+          </w:p>
+        </w:tc>
+        <w:tc>
+          <w:tcPr>
+            <w:tcW w:w="1756" w:type="dxa"/>
+          </w:tcPr>
+          <w:p>
+            <w:pPr>
+              <w:rPr>
+                <w:rFonts w:ascii="Arial" w:hAnsi="Arial" w:cs="Arial"/>
+                <w:sz w:val="24"/>
+                <w:szCs w:val="24"/>
+                <w:lang w:val="es-EC"/>
+              </w:rPr>
+            </w:pPr>
+            <w:r>
+              <w:rPr>
+                <w:rFonts w:ascii="Arial" w:hAnsi="Arial" w:cs="Arial"/>
+                <w:sz w:val="24"/>
+                <w:szCs w:val="24"/>
+                <w:lang w:val="es-EC"/>
+              </w:rPr>
+              <w:t>Completado</w:t>
+            </w:r>
+          </w:p>
+        </w:tc>
+      </w:tr>
+      <w:tr>
+        <w:tc>
+          <w:tcPr>
+            <w:tcW w:w="1232" w:type="dxa"/>
+            <w:vMerge/>
+          </w:tcPr>
+          <w:p>
+            <w:pPr>
+              <w:rPr>
+                <w:rFonts w:ascii="Arial" w:hAnsi="Arial" w:cs="Arial"/>
+                <w:b/>
+                <w:bCs/>
+                <w:sz w:val="24"/>
+                <w:szCs w:val="24"/>
+                <w:lang w:val="es-EC"/>
+              </w:rPr>
+            </w:pPr>
+          </w:p>
+        </w:tc>
+        <w:tc>
+          <w:tcPr>
+            <w:tcW w:w="1385" w:type="dxa"/>
+          </w:tcPr>
+          <w:p>
+            <w:pPr>
+              <w:rPr>
+                <w:rFonts w:ascii="Arial" w:hAnsi="Arial" w:cs="Arial"/>
+                <w:sz w:val="24"/>
+                <w:szCs w:val="24"/>
+                <w:lang w:val="es-EC"/>
+              </w:rPr>
+            </w:pPr>
+            <w:r>
+              <w:rPr>
+                <w:rFonts w:ascii="Arial" w:hAnsi="Arial" w:cs="Arial"/>
+                <w:sz w:val="24"/>
+                <w:szCs w:val="24"/>
+                <w:lang w:val="es-EC"/>
+              </w:rPr>
+              <w:t>Domingo</w:t>
+            </w:r>
+          </w:p>
+        </w:tc>
+        <w:tc>
+          <w:tcPr>
+            <w:tcW w:w="8577" w:type="dxa"/>
+          </w:tcPr>
+          <w:p>
+            <w:pPr>
+              <w:rPr>
+                <w:rFonts w:ascii="Arial" w:hAnsi="Arial" w:cs="Arial"/>
+                <w:sz w:val="24"/>
+                <w:szCs w:val="24"/>
+                <w:lang w:val="es-EC"/>
+              </w:rPr>
+            </w:pPr>
+            <w:r>
+              <w:rPr>
+                <w:rFonts w:ascii="Arial" w:hAnsi="Arial" w:cs="Arial"/>
+                <w:sz w:val="24"/>
+                <w:szCs w:val="24"/>
+                <w:lang w:val="es-EC"/>
+              </w:rPr>
+              <w:t xml:space="preserve">Diseño de la interfaz y estructura básica de la aplicación separando responsabilidades para gestionar Clientes y Conductore. </w:t>
+            </w:r>
+          </w:p>
+        </w:tc>
+        <w:tc>
+          <w:tcPr>
+            <w:tcW w:w="1756" w:type="dxa"/>
+          </w:tcPr>
+          <w:p>
+            <w:pPr>
+              <w:rPr>
+                <w:rFonts w:ascii="Arial" w:hAnsi="Arial" w:cs="Arial"/>
+                <w:sz w:val="24"/>
+                <w:szCs w:val="24"/>
+                <w:lang w:val="es-EC"/>
+              </w:rPr>
+            </w:pPr>
+            <w:r>
+              <w:rPr>
+                <w:rFonts w:ascii="Arial" w:hAnsi="Arial" w:cs="Arial"/>
+                <w:sz w:val="24"/>
+                <w:szCs w:val="24"/>
+                <w:lang w:val="es-EC"/>
+              </w:rPr>
+              <w:t>Completado</w:t>
+            </w:r>
+          </w:p>
+        </w:tc>
+      </w:tr>
+      <w:tr>
+        <w:trPr>
+          <w:trHeight w:val="385"/>
+        </w:trPr>
+        <w:tc>
+          <w:tcPr>
+            <w:tcW w:w="1232" w:type="dxa"/>
+            <w:vMerge/>
+          </w:tcPr>
+          <w:p>
+            <w:pPr>
+              <w:rPr>
+                <w:rFonts w:ascii="Arial" w:hAnsi="Arial" w:cs="Arial"/>
+                <w:b/>
+                <w:bCs/>
+                <w:sz w:val="24"/>
+                <w:szCs w:val="24"/>
+                <w:lang w:val="es-EC"/>
+              </w:rPr>
+            </w:pPr>
+          </w:p>
+        </w:tc>
+        <w:tc>
+          <w:tcPr>
+            <w:tcW w:w="1385" w:type="dxa"/>
+          </w:tcPr>
+          <w:p>
+            <w:pPr>
+              <w:rPr>
+                <w:rFonts w:ascii="Arial" w:hAnsi="Arial" w:cs="Arial"/>
+                <w:sz w:val="24"/>
+                <w:szCs w:val="24"/>
+                <w:lang w:val="es-EC"/>
+              </w:rPr>
+            </w:pPr>
+            <w:r>
+              <w:rPr>
+                <w:rFonts w:ascii="Arial" w:hAnsi="Arial" w:cs="Arial"/>
+                <w:sz w:val="24"/>
+                <w:szCs w:val="24"/>
+                <w:lang w:val="es-EC"/>
+              </w:rPr>
+              <w:t>Lunes</w:t>
+            </w:r>
+          </w:p>
+        </w:tc>
+        <w:tc>
+          <w:tcPr>
+            <w:tcW w:w="8577" w:type="dxa"/>
+          </w:tcPr>
+          <w:p>
+            <w:pPr>
+              <w:rPr>
+                <w:rFonts w:ascii="Arial" w:hAnsi="Arial" w:cs="Arial"/>
+                <w:sz w:val="24"/>
+                <w:szCs w:val="24"/>
+                <w:lang w:val="es-EC"/>
+              </w:rPr>
+            </w:pPr>
+            <w:r>
+              <w:rPr>
+                <w:rFonts w:ascii="Arial" w:hAnsi="Arial" w:cs="Arial"/>
+                <w:sz w:val="24"/>
+                <w:szCs w:val="24"/>
+                <w:lang w:val="es-EC"/>
+              </w:rPr>
+              <w:t>Implementación del registro de Conductores mediante un formulario en Angular.</w:t>
+            </w:r>
           </w:p>
         </w:tc>
         <w:tc>
@@ -1365,6 +2163,7 @@
   <w:style w:type="paragraph" w:default="1" w:styleId="Normal">
     <w:name w:val="Normal"/>
     <w:qFormat/>
+    <w:rsid w:val="00663884"/>
   </w:style>
   <w:style w:type="paragraph" w:styleId="Ttulo1">
     <w:name w:val="heading 1"/>

</xml_diff>

<commit_message>
Uset stpry 3 updated, json structure for realtime database added. Sprint backlog 3 added
</commit_message>
<xml_diff>
--- a/documentation/Product Backlog/7174 - Sprint Backlog.docx
+++ b/documentation/Product Backlog/7174 - Sprint Backlog.docx
@@ -53,16 +53,29 @@
                 <w:lang w:val="es-EC"/>
               </w:rPr>
             </w:pPr>
-            <w:r>
-              <w:rPr>
-                <w:rFonts w:ascii="Arial" w:hAnsi="Arial" w:cs="Arial"/>
-                <w:b/>
-                <w:bCs/>
-                <w:sz w:val="24"/>
-                <w:szCs w:val="24"/>
-                <w:lang w:val="es-EC"/>
-              </w:rPr>
-              <w:t xml:space="preserve">Sprints. </w:t>
+            <w:proofErr w:type="spellStart"/>
+            <w:r>
+              <w:rPr>
+                <w:rFonts w:ascii="Arial" w:hAnsi="Arial" w:cs="Arial"/>
+                <w:b/>
+                <w:bCs/>
+                <w:sz w:val="24"/>
+                <w:szCs w:val="24"/>
+                <w:lang w:val="es-EC"/>
+              </w:rPr>
+              <w:t>Sprints</w:t>
+            </w:r>
+            <w:proofErr w:type="spellEnd"/>
+            <w:r>
+              <w:rPr>
+                <w:rFonts w:ascii="Arial" w:hAnsi="Arial" w:cs="Arial"/>
+                <w:b/>
+                <w:bCs/>
+                <w:sz w:val="24"/>
+                <w:szCs w:val="24"/>
+                <w:lang w:val="es-EC"/>
+              </w:rPr>
+              <w:t xml:space="preserve">. </w:t>
             </w:r>
           </w:p>
         </w:tc>
@@ -235,8 +248,86 @@
                 <w:szCs w:val="24"/>
                 <w:lang w:val="es-EC"/>
               </w:rPr>
-              <w:t>Capacitación sobre Firebase Authentication y Firebase Firestore</w:t>
-            </w:r>
+              <w:t xml:space="preserve">Capacitación sobre </w:t>
+            </w:r>
+            <w:proofErr w:type="spellStart"/>
+            <w:r>
+              <w:rPr>
+                <w:rFonts w:ascii="Arial" w:hAnsi="Arial" w:cs="Arial"/>
+                <w:color w:val="000000"/>
+                <w:sz w:val="24"/>
+                <w:szCs w:val="24"/>
+                <w:lang w:val="es-EC"/>
+              </w:rPr>
+              <w:t>Firebase</w:t>
+            </w:r>
+            <w:proofErr w:type="spellEnd"/>
+            <w:r>
+              <w:rPr>
+                <w:rFonts w:ascii="Arial" w:hAnsi="Arial" w:cs="Arial"/>
+                <w:color w:val="000000"/>
+                <w:sz w:val="24"/>
+                <w:szCs w:val="24"/>
+                <w:lang w:val="es-EC"/>
+              </w:rPr>
+              <w:t xml:space="preserve"> </w:t>
+            </w:r>
+            <w:proofErr w:type="spellStart"/>
+            <w:r>
+              <w:rPr>
+                <w:rFonts w:ascii="Arial" w:hAnsi="Arial" w:cs="Arial"/>
+                <w:color w:val="000000"/>
+                <w:sz w:val="24"/>
+                <w:szCs w:val="24"/>
+                <w:lang w:val="es-EC"/>
+              </w:rPr>
+              <w:t>Authentication</w:t>
+            </w:r>
+            <w:proofErr w:type="spellEnd"/>
+            <w:r>
+              <w:rPr>
+                <w:rFonts w:ascii="Arial" w:hAnsi="Arial" w:cs="Arial"/>
+                <w:color w:val="000000"/>
+                <w:sz w:val="24"/>
+                <w:szCs w:val="24"/>
+                <w:lang w:val="es-EC"/>
+              </w:rPr>
+              <w:t xml:space="preserve"> y </w:t>
+            </w:r>
+            <w:proofErr w:type="spellStart"/>
+            <w:r>
+              <w:rPr>
+                <w:rFonts w:ascii="Arial" w:hAnsi="Arial" w:cs="Arial"/>
+                <w:color w:val="000000"/>
+                <w:sz w:val="24"/>
+                <w:szCs w:val="24"/>
+                <w:lang w:val="es-EC"/>
+              </w:rPr>
+              <w:t>Firebase</w:t>
+            </w:r>
+            <w:proofErr w:type="spellEnd"/>
+            <w:r>
+              <w:rPr>
+                <w:rFonts w:ascii="Arial" w:hAnsi="Arial" w:cs="Arial"/>
+                <w:color w:val="000000"/>
+                <w:sz w:val="24"/>
+                <w:szCs w:val="24"/>
+                <w:lang w:val="es-EC"/>
+              </w:rPr>
+              <w:t xml:space="preserve"> </w:t>
+            </w:r>
+            <w:proofErr w:type="spellStart"/>
+            <w:r>
+              <w:rPr>
+                <w:rFonts w:ascii="Arial" w:hAnsi="Arial" w:cs="Arial"/>
+                <w:color w:val="000000"/>
+                <w:sz w:val="24"/>
+                <w:szCs w:val="24"/>
+                <w:lang w:val="es-EC"/>
+              </w:rPr>
+              <w:t>Firestore</w:t>
+            </w:r>
+            <w:proofErr w:type="spellEnd"/>
           </w:p>
           <w:p>
             <w:pPr>
@@ -342,7 +433,73 @@
                 <w:szCs w:val="24"/>
                 <w:lang w:val="es-EC"/>
               </w:rPr>
-              <w:t xml:space="preserve">Capacitación sobre Firebase Realtime Database y Reglas de Seguridad. </w:t>
+              <w:t xml:space="preserve">Capacitación sobre </w:t>
+            </w:r>
+            <w:proofErr w:type="spellStart"/>
+            <w:r>
+              <w:rPr>
+                <w:rFonts w:ascii="Arial" w:hAnsi="Arial" w:cs="Arial"/>
+                <w:color w:val="000000"/>
+                <w:sz w:val="24"/>
+                <w:szCs w:val="24"/>
+                <w:lang w:val="es-EC"/>
+              </w:rPr>
+              <w:t>Firebase</w:t>
+            </w:r>
+            <w:proofErr w:type="spellEnd"/>
+            <w:r>
+              <w:rPr>
+                <w:rFonts w:ascii="Arial" w:hAnsi="Arial" w:cs="Arial"/>
+                <w:color w:val="000000"/>
+                <w:sz w:val="24"/>
+                <w:szCs w:val="24"/>
+                <w:lang w:val="es-EC"/>
+              </w:rPr>
+              <w:t xml:space="preserve"> </w:t>
+            </w:r>
+            <w:proofErr w:type="spellStart"/>
+            <w:r>
+              <w:rPr>
+                <w:rFonts w:ascii="Arial" w:hAnsi="Arial" w:cs="Arial"/>
+                <w:color w:val="000000"/>
+                <w:sz w:val="24"/>
+                <w:szCs w:val="24"/>
+                <w:lang w:val="es-EC"/>
+              </w:rPr>
+              <w:t>Realtime</w:t>
+            </w:r>
+            <w:proofErr w:type="spellEnd"/>
+            <w:r>
+              <w:rPr>
+                <w:rFonts w:ascii="Arial" w:hAnsi="Arial" w:cs="Arial"/>
+                <w:color w:val="000000"/>
+                <w:sz w:val="24"/>
+                <w:szCs w:val="24"/>
+                <w:lang w:val="es-EC"/>
+              </w:rPr>
+              <w:t xml:space="preserve"> </w:t>
+            </w:r>
+            <w:proofErr w:type="spellStart"/>
+            <w:r>
+              <w:rPr>
+                <w:rFonts w:ascii="Arial" w:hAnsi="Arial" w:cs="Arial"/>
+                <w:color w:val="000000"/>
+                <w:sz w:val="24"/>
+                <w:szCs w:val="24"/>
+                <w:lang w:val="es-EC"/>
+              </w:rPr>
+              <w:t>Database</w:t>
+            </w:r>
+            <w:proofErr w:type="spellEnd"/>
+            <w:r>
+              <w:rPr>
+                <w:rFonts w:ascii="Arial" w:hAnsi="Arial" w:cs="Arial"/>
+                <w:color w:val="000000"/>
+                <w:sz w:val="24"/>
+                <w:szCs w:val="24"/>
+                <w:lang w:val="es-EC"/>
+              </w:rPr>
+              <w:t xml:space="preserve"> y Reglas de Seguridad. </w:t>
             </w:r>
           </w:p>
           <w:p>
@@ -446,7 +603,98 @@
                 <w:szCs w:val="24"/>
                 <w:lang w:val="es-EC"/>
               </w:rPr>
-              <w:t xml:space="preserve">Capacitación sobre la integración de los servicios de Firebase tanto en el  Framawork Flutter como en Angular. Además del uso básico de GCP (Google Cloud Platform). </w:t>
+              <w:t xml:space="preserve">Capacitación sobre la integración de los servicios de </w:t>
+            </w:r>
+            <w:proofErr w:type="spellStart"/>
+            <w:r>
+              <w:rPr>
+                <w:rFonts w:ascii="Arial" w:hAnsi="Arial" w:cs="Arial"/>
+                <w:sz w:val="24"/>
+                <w:szCs w:val="24"/>
+                <w:lang w:val="es-EC"/>
+              </w:rPr>
+              <w:t>Firebase</w:t>
+            </w:r>
+            <w:proofErr w:type="spellEnd"/>
+            <w:r>
+              <w:rPr>
+                <w:rFonts w:ascii="Arial" w:hAnsi="Arial" w:cs="Arial"/>
+                <w:sz w:val="24"/>
+                <w:szCs w:val="24"/>
+                <w:lang w:val="es-EC"/>
+              </w:rPr>
+              <w:t xml:space="preserve"> tanto en </w:t>
+            </w:r>
+            <w:proofErr w:type="gramStart"/>
+            <w:r>
+              <w:rPr>
+                <w:rFonts w:ascii="Arial" w:hAnsi="Arial" w:cs="Arial"/>
+                <w:sz w:val="24"/>
+                <w:szCs w:val="24"/>
+                <w:lang w:val="es-EC"/>
+              </w:rPr>
+              <w:t xml:space="preserve">el  </w:t>
+            </w:r>
+            <w:proofErr w:type="spellStart"/>
+            <w:r>
+              <w:rPr>
+                <w:rFonts w:ascii="Arial" w:hAnsi="Arial" w:cs="Arial"/>
+                <w:sz w:val="24"/>
+                <w:szCs w:val="24"/>
+                <w:lang w:val="es-EC"/>
+              </w:rPr>
+              <w:t>Framawork</w:t>
+            </w:r>
+            <w:proofErr w:type="spellEnd"/>
+            <w:proofErr w:type="gramEnd"/>
+            <w:r>
+              <w:rPr>
+                <w:rFonts w:ascii="Arial" w:hAnsi="Arial" w:cs="Arial"/>
+                <w:sz w:val="24"/>
+                <w:szCs w:val="24"/>
+                <w:lang w:val="es-EC"/>
+              </w:rPr>
+              <w:t xml:space="preserve"> </w:t>
+            </w:r>
+            <w:proofErr w:type="spellStart"/>
+            <w:r>
+              <w:rPr>
+                <w:rFonts w:ascii="Arial" w:hAnsi="Arial" w:cs="Arial"/>
+                <w:sz w:val="24"/>
+                <w:szCs w:val="24"/>
+                <w:lang w:val="es-EC"/>
+              </w:rPr>
+              <w:t>Flutter</w:t>
+            </w:r>
+            <w:proofErr w:type="spellEnd"/>
+            <w:r>
+              <w:rPr>
+                <w:rFonts w:ascii="Arial" w:hAnsi="Arial" w:cs="Arial"/>
+                <w:sz w:val="24"/>
+                <w:szCs w:val="24"/>
+                <w:lang w:val="es-EC"/>
+              </w:rPr>
+              <w:t xml:space="preserve"> como en Angular. Además del uso básico de GCP (Google Cloud </w:t>
+            </w:r>
+            <w:proofErr w:type="spellStart"/>
+            <w:r>
+              <w:rPr>
+                <w:rFonts w:ascii="Arial" w:hAnsi="Arial" w:cs="Arial"/>
+                <w:sz w:val="24"/>
+                <w:szCs w:val="24"/>
+                <w:lang w:val="es-EC"/>
+              </w:rPr>
+              <w:t>Platform</w:t>
+            </w:r>
+            <w:proofErr w:type="spellEnd"/>
+            <w:r>
+              <w:rPr>
+                <w:rFonts w:ascii="Arial" w:hAnsi="Arial" w:cs="Arial"/>
+                <w:sz w:val="24"/>
+                <w:szCs w:val="24"/>
+                <w:lang w:val="es-EC"/>
+              </w:rPr>
+              <w:t xml:space="preserve">). </w:t>
             </w:r>
           </w:p>
           <w:p>
@@ -550,7 +798,73 @@
                 <w:szCs w:val="24"/>
                 <w:lang w:val="es-EC"/>
               </w:rPr>
-              <w:t>Integración del SDK de Firebase en la app Flutter tanto del Cliente como del Conductor.</w:t>
+              <w:t xml:space="preserve">Integración del SDK de </w:t>
+            </w:r>
+            <w:proofErr w:type="spellStart"/>
+            <w:r>
+              <w:rPr>
+                <w:rFonts w:ascii="Arial" w:hAnsi="Arial" w:cs="Arial"/>
+                <w:color w:val="000000"/>
+                <w:sz w:val="24"/>
+                <w:szCs w:val="24"/>
+                <w:lang w:val="es-EC"/>
+              </w:rPr>
+              <w:t>Firebase</w:t>
+            </w:r>
+            <w:proofErr w:type="spellEnd"/>
+            <w:r>
+              <w:rPr>
+                <w:rFonts w:ascii="Arial" w:hAnsi="Arial" w:cs="Arial"/>
+                <w:color w:val="000000"/>
+                <w:sz w:val="24"/>
+                <w:szCs w:val="24"/>
+                <w:lang w:val="es-EC"/>
+              </w:rPr>
+              <w:t xml:space="preserve"> en la </w:t>
+            </w:r>
+            <w:proofErr w:type="gramStart"/>
+            <w:r>
+              <w:rPr>
+                <w:rFonts w:ascii="Arial" w:hAnsi="Arial" w:cs="Arial"/>
+                <w:color w:val="000000"/>
+                <w:sz w:val="24"/>
+                <w:szCs w:val="24"/>
+                <w:lang w:val="es-EC"/>
+              </w:rPr>
+              <w:t>app</w:t>
+            </w:r>
+            <w:proofErr w:type="gramEnd"/>
+            <w:r>
+              <w:rPr>
+                <w:rFonts w:ascii="Arial" w:hAnsi="Arial" w:cs="Arial"/>
+                <w:color w:val="000000"/>
+                <w:sz w:val="24"/>
+                <w:szCs w:val="24"/>
+                <w:lang w:val="es-EC"/>
+              </w:rPr>
+              <w:t xml:space="preserve"> </w:t>
+            </w:r>
+            <w:proofErr w:type="spellStart"/>
+            <w:r>
+              <w:rPr>
+                <w:rFonts w:ascii="Arial" w:hAnsi="Arial" w:cs="Arial"/>
+                <w:color w:val="000000"/>
+                <w:sz w:val="24"/>
+                <w:szCs w:val="24"/>
+                <w:lang w:val="es-EC"/>
+              </w:rPr>
+              <w:t>Flutter</w:t>
+            </w:r>
+            <w:proofErr w:type="spellEnd"/>
+            <w:r>
+              <w:rPr>
+                <w:rFonts w:ascii="Arial" w:hAnsi="Arial" w:cs="Arial"/>
+                <w:color w:val="000000"/>
+                <w:sz w:val="24"/>
+                <w:szCs w:val="24"/>
+                <w:lang w:val="es-EC"/>
+              </w:rPr>
+              <w:t xml:space="preserve"> tanto del Cliente como del Conductor.</w:t>
             </w:r>
           </w:p>
           <w:p>
@@ -656,7 +970,51 @@
                 <w:szCs w:val="24"/>
                 <w:lang w:val="es-EC"/>
               </w:rPr>
-              <w:t xml:space="preserve">Integración del SDK de Firebase en la app del Administrador en Angular. </w:t>
+              <w:t xml:space="preserve">Integración del SDK de </w:t>
+            </w:r>
+            <w:proofErr w:type="spellStart"/>
+            <w:r>
+              <w:rPr>
+                <w:rFonts w:ascii="Arial" w:hAnsi="Arial" w:cs="Arial"/>
+                <w:color w:val="000000"/>
+                <w:sz w:val="24"/>
+                <w:szCs w:val="24"/>
+                <w:lang w:val="es-EC"/>
+              </w:rPr>
+              <w:t>Firebase</w:t>
+            </w:r>
+            <w:proofErr w:type="spellEnd"/>
+            <w:r>
+              <w:rPr>
+                <w:rFonts w:ascii="Arial" w:hAnsi="Arial" w:cs="Arial"/>
+                <w:color w:val="000000"/>
+                <w:sz w:val="24"/>
+                <w:szCs w:val="24"/>
+                <w:lang w:val="es-EC"/>
+              </w:rPr>
+              <w:t xml:space="preserve"> en la </w:t>
+            </w:r>
+            <w:proofErr w:type="gramStart"/>
+            <w:r>
+              <w:rPr>
+                <w:rFonts w:ascii="Arial" w:hAnsi="Arial" w:cs="Arial"/>
+                <w:color w:val="000000"/>
+                <w:sz w:val="24"/>
+                <w:szCs w:val="24"/>
+                <w:lang w:val="es-EC"/>
+              </w:rPr>
+              <w:t>app</w:t>
+            </w:r>
+            <w:proofErr w:type="gramEnd"/>
+            <w:r>
+              <w:rPr>
+                <w:rFonts w:ascii="Arial" w:hAnsi="Arial" w:cs="Arial"/>
+                <w:color w:val="000000"/>
+                <w:sz w:val="24"/>
+                <w:szCs w:val="24"/>
+                <w:lang w:val="es-EC"/>
+              </w:rPr>
+              <w:t xml:space="preserve"> del Administrador en Angular. </w:t>
             </w:r>
           </w:p>
           <w:p>
@@ -760,7 +1118,87 @@
                 <w:szCs w:val="24"/>
                 <w:lang w:val="es-EC"/>
               </w:rPr>
-              <w:t>Creación de la cuenta de facturación en Google Cloud Platform para actualización del proyecto Firebase al Plan Blaze, de este modo poder utilizar Firebase Storage.</w:t>
+              <w:t xml:space="preserve">Creación de la cuenta de facturación en Google Cloud </w:t>
+            </w:r>
+            <w:proofErr w:type="spellStart"/>
+            <w:r>
+              <w:rPr>
+                <w:rFonts w:ascii="Arial" w:hAnsi="Arial" w:cs="Arial"/>
+                <w:sz w:val="24"/>
+                <w:szCs w:val="24"/>
+                <w:lang w:val="es-EC"/>
+              </w:rPr>
+              <w:t>Platform</w:t>
+            </w:r>
+            <w:proofErr w:type="spellEnd"/>
+            <w:r>
+              <w:rPr>
+                <w:rFonts w:ascii="Arial" w:hAnsi="Arial" w:cs="Arial"/>
+                <w:sz w:val="24"/>
+                <w:szCs w:val="24"/>
+                <w:lang w:val="es-EC"/>
+              </w:rPr>
+              <w:t xml:space="preserve"> para actualización del proyecto </w:t>
+            </w:r>
+            <w:proofErr w:type="spellStart"/>
+            <w:r>
+              <w:rPr>
+                <w:rFonts w:ascii="Arial" w:hAnsi="Arial" w:cs="Arial"/>
+                <w:sz w:val="24"/>
+                <w:szCs w:val="24"/>
+                <w:lang w:val="es-EC"/>
+              </w:rPr>
+              <w:t>Firebase</w:t>
+            </w:r>
+            <w:proofErr w:type="spellEnd"/>
+            <w:r>
+              <w:rPr>
+                <w:rFonts w:ascii="Arial" w:hAnsi="Arial" w:cs="Arial"/>
+                <w:sz w:val="24"/>
+                <w:szCs w:val="24"/>
+                <w:lang w:val="es-EC"/>
+              </w:rPr>
+              <w:t xml:space="preserve"> al Plan </w:t>
+            </w:r>
+            <w:proofErr w:type="spellStart"/>
+            <w:r>
+              <w:rPr>
+                <w:rFonts w:ascii="Arial" w:hAnsi="Arial" w:cs="Arial"/>
+                <w:sz w:val="24"/>
+                <w:szCs w:val="24"/>
+                <w:lang w:val="es-EC"/>
+              </w:rPr>
+              <w:t>Blaze</w:t>
+            </w:r>
+            <w:proofErr w:type="spellEnd"/>
+            <w:r>
+              <w:rPr>
+                <w:rFonts w:ascii="Arial" w:hAnsi="Arial" w:cs="Arial"/>
+                <w:sz w:val="24"/>
+                <w:szCs w:val="24"/>
+                <w:lang w:val="es-EC"/>
+              </w:rPr>
+              <w:t xml:space="preserve">, de este modo poder utilizar </w:t>
+            </w:r>
+            <w:proofErr w:type="spellStart"/>
+            <w:r>
+              <w:rPr>
+                <w:rFonts w:ascii="Arial" w:hAnsi="Arial" w:cs="Arial"/>
+                <w:sz w:val="24"/>
+                <w:szCs w:val="24"/>
+                <w:lang w:val="es-EC"/>
+              </w:rPr>
+              <w:t>Firebase</w:t>
+            </w:r>
+            <w:proofErr w:type="spellEnd"/>
+            <w:r>
+              <w:rPr>
+                <w:rFonts w:ascii="Arial" w:hAnsi="Arial" w:cs="Arial"/>
+                <w:sz w:val="24"/>
+                <w:szCs w:val="24"/>
+                <w:lang w:val="es-EC"/>
+              </w:rPr>
+              <w:t xml:space="preserve"> Storage.</w:t>
             </w:r>
           </w:p>
           <w:p>
@@ -862,7 +1300,107 @@
                 <w:szCs w:val="24"/>
                 <w:lang w:val="es-EC"/>
               </w:rPr>
-              <w:t xml:space="preserve">Implementación de las reglas de seguridad en Firebase Firestore, Realtime Database y Firebase Storage. </w:t>
+              <w:t xml:space="preserve">Implementación de las reglas de seguridad en </w:t>
+            </w:r>
+            <w:proofErr w:type="spellStart"/>
+            <w:r>
+              <w:rPr>
+                <w:rFonts w:ascii="Arial" w:hAnsi="Arial" w:cs="Arial"/>
+                <w:sz w:val="24"/>
+                <w:szCs w:val="24"/>
+                <w:lang w:val="es-EC"/>
+              </w:rPr>
+              <w:t>Firebase</w:t>
+            </w:r>
+            <w:proofErr w:type="spellEnd"/>
+            <w:r>
+              <w:rPr>
+                <w:rFonts w:ascii="Arial" w:hAnsi="Arial" w:cs="Arial"/>
+                <w:sz w:val="24"/>
+                <w:szCs w:val="24"/>
+                <w:lang w:val="es-EC"/>
+              </w:rPr>
+              <w:t xml:space="preserve"> </w:t>
+            </w:r>
+            <w:proofErr w:type="spellStart"/>
+            <w:r>
+              <w:rPr>
+                <w:rFonts w:ascii="Arial" w:hAnsi="Arial" w:cs="Arial"/>
+                <w:sz w:val="24"/>
+                <w:szCs w:val="24"/>
+                <w:lang w:val="es-EC"/>
+              </w:rPr>
+              <w:t>Firestore</w:t>
+            </w:r>
+            <w:proofErr w:type="spellEnd"/>
+            <w:r>
+              <w:rPr>
+                <w:rFonts w:ascii="Arial" w:hAnsi="Arial" w:cs="Arial"/>
+                <w:sz w:val="24"/>
+                <w:szCs w:val="24"/>
+                <w:lang w:val="es-EC"/>
+              </w:rPr>
+              <w:t xml:space="preserve">, </w:t>
+            </w:r>
+            <w:proofErr w:type="spellStart"/>
+            <w:r>
+              <w:rPr>
+                <w:rFonts w:ascii="Arial" w:hAnsi="Arial" w:cs="Arial"/>
+                <w:sz w:val="24"/>
+                <w:szCs w:val="24"/>
+                <w:lang w:val="es-EC"/>
+              </w:rPr>
+              <w:t>Realtime</w:t>
+            </w:r>
+            <w:proofErr w:type="spellEnd"/>
+            <w:r>
+              <w:rPr>
+                <w:rFonts w:ascii="Arial" w:hAnsi="Arial" w:cs="Arial"/>
+                <w:sz w:val="24"/>
+                <w:szCs w:val="24"/>
+                <w:lang w:val="es-EC"/>
+              </w:rPr>
+              <w:t xml:space="preserve"> </w:t>
+            </w:r>
+            <w:proofErr w:type="spellStart"/>
+            <w:r>
+              <w:rPr>
+                <w:rFonts w:ascii="Arial" w:hAnsi="Arial" w:cs="Arial"/>
+                <w:sz w:val="24"/>
+                <w:szCs w:val="24"/>
+                <w:lang w:val="es-EC"/>
+              </w:rPr>
+              <w:t>Database</w:t>
+            </w:r>
+            <w:proofErr w:type="spellEnd"/>
+            <w:r>
+              <w:rPr>
+                <w:rFonts w:ascii="Arial" w:hAnsi="Arial" w:cs="Arial"/>
+                <w:sz w:val="24"/>
+                <w:szCs w:val="24"/>
+                <w:lang w:val="es-EC"/>
+              </w:rPr>
+              <w:t xml:space="preserve"> y </w:t>
+            </w:r>
+            <w:proofErr w:type="spellStart"/>
+            <w:r>
+              <w:rPr>
+                <w:rFonts w:ascii="Arial" w:hAnsi="Arial" w:cs="Arial"/>
+                <w:sz w:val="24"/>
+                <w:szCs w:val="24"/>
+                <w:lang w:val="es-EC"/>
+              </w:rPr>
+              <w:t>Firebase</w:t>
+            </w:r>
+            <w:proofErr w:type="spellEnd"/>
+            <w:r>
+              <w:rPr>
+                <w:rFonts w:ascii="Arial" w:hAnsi="Arial" w:cs="Arial"/>
+                <w:sz w:val="24"/>
+                <w:szCs w:val="24"/>
+                <w:lang w:val="es-EC"/>
+              </w:rPr>
+              <w:t xml:space="preserve"> Storage. </w:t>
             </w:r>
           </w:p>
           <w:p>
@@ -976,16 +1514,29 @@
                 <w:lang w:val="es-EC"/>
               </w:rPr>
             </w:pPr>
-            <w:r>
-              <w:rPr>
-                <w:rFonts w:ascii="Arial" w:hAnsi="Arial" w:cs="Arial"/>
-                <w:b/>
-                <w:bCs/>
-                <w:sz w:val="24"/>
-                <w:szCs w:val="24"/>
-                <w:lang w:val="es-EC"/>
-              </w:rPr>
-              <w:t xml:space="preserve">Sprints. </w:t>
+            <w:proofErr w:type="spellStart"/>
+            <w:r>
+              <w:rPr>
+                <w:rFonts w:ascii="Arial" w:hAnsi="Arial" w:cs="Arial"/>
+                <w:b/>
+                <w:bCs/>
+                <w:sz w:val="24"/>
+                <w:szCs w:val="24"/>
+                <w:lang w:val="es-EC"/>
+              </w:rPr>
+              <w:t>Sprints</w:t>
+            </w:r>
+            <w:proofErr w:type="spellEnd"/>
+            <w:r>
+              <w:rPr>
+                <w:rFonts w:ascii="Arial" w:hAnsi="Arial" w:cs="Arial"/>
+                <w:b/>
+                <w:bCs/>
+                <w:sz w:val="24"/>
+                <w:szCs w:val="24"/>
+                <w:lang w:val="es-EC"/>
+              </w:rPr>
+              <w:t xml:space="preserve">. </w:t>
             </w:r>
           </w:p>
         </w:tc>
@@ -1185,7 +1736,7 @@
                 <w:szCs w:val="24"/>
                 <w:lang w:val="es-EC"/>
               </w:rPr>
-              <w:t>Completado</w:t>
+              <w:t>Incompleto</w:t>
             </w:r>
           </w:p>
         </w:tc>
@@ -1326,21 +1877,54 @@
             <w:pPr>
               <w:rPr>
                 <w:rFonts w:ascii="Arial" w:hAnsi="Arial" w:cs="Arial"/>
-                <w:sz w:val="24"/>
-                <w:szCs w:val="24"/>
-                <w:lang w:val="es-EC"/>
-              </w:rPr>
-            </w:pPr>
-            <w:r>
-              <w:rPr>
-                <w:rFonts w:ascii="Arial" w:hAnsi="Arial" w:cs="Arial"/>
                 <w:color w:val="000000"/>
                 <w:sz w:val="24"/>
                 <w:szCs w:val="24"/>
                 <w:lang w:val="es-EC"/>
               </w:rPr>
-              <w:t>Diseño de la estructura json para la comunicación en tiempo real entre Conductor y Pasajero.</w:t>
-            </w:r>
+            </w:pPr>
+            <w:r>
+              <w:rPr>
+                <w:rFonts w:ascii="Arial" w:hAnsi="Arial" w:cs="Arial"/>
+                <w:color w:val="000000"/>
+                <w:sz w:val="24"/>
+                <w:szCs w:val="24"/>
+                <w:lang w:val="es-EC"/>
+              </w:rPr>
+              <w:t xml:space="preserve">Diseño de la estructura </w:t>
+            </w:r>
+            <w:proofErr w:type="spellStart"/>
+            <w:r>
+              <w:rPr>
+                <w:rFonts w:ascii="Arial" w:hAnsi="Arial" w:cs="Arial"/>
+                <w:color w:val="000000"/>
+                <w:sz w:val="24"/>
+                <w:szCs w:val="24"/>
+                <w:lang w:val="es-EC"/>
+              </w:rPr>
+              <w:t>json</w:t>
+            </w:r>
+            <w:proofErr w:type="spellEnd"/>
+            <w:r>
+              <w:rPr>
+                <w:rFonts w:ascii="Arial" w:hAnsi="Arial" w:cs="Arial"/>
+                <w:color w:val="000000"/>
+                <w:sz w:val="24"/>
+                <w:szCs w:val="24"/>
+                <w:lang w:val="es-EC"/>
+              </w:rPr>
+              <w:t xml:space="preserve"> para la comunicación en tiempo real entre Conductor y Pasajero.</w:t>
+            </w:r>
+          </w:p>
+          <w:p>
+            <w:pPr>
+              <w:rPr>
+                <w:rFonts w:ascii="Arial" w:hAnsi="Arial" w:cs="Arial"/>
+                <w:sz w:val="24"/>
+                <w:szCs w:val="24"/>
+                <w:lang w:val="es-EC"/>
+              </w:rPr>
+            </w:pPr>
           </w:p>
         </w:tc>
         <w:tc>
@@ -1419,8 +2003,6 @@
             <w:pPr>
               <w:rPr>
                 <w:rFonts w:ascii="Arial" w:hAnsi="Arial" w:cs="Arial"/>
-                <w:b/>
-                <w:bCs/>
                 <w:sz w:val="24"/>
                 <w:szCs w:val="24"/>
                 <w:lang w:val="es-EC"/>
@@ -1435,6 +2017,18 @@
               </w:rPr>
               <w:t>Implementación de la función de Inicio de sesión como administrador en Angular.</w:t>
             </w:r>
+          </w:p>
+          <w:p>
+            <w:pPr>
+              <w:rPr>
+                <w:rFonts w:ascii="Arial" w:hAnsi="Arial" w:cs="Arial"/>
+                <w:b/>
+                <w:bCs/>
+                <w:sz w:val="24"/>
+                <w:szCs w:val="24"/>
+                <w:lang w:val="es-EC"/>
+              </w:rPr>
+            </w:pPr>
           </w:p>
         </w:tc>
         <w:tc>
@@ -1528,6 +2122,16 @@
               <w:t>Implementación de la función “Recuperar Contraseña” para el Administrador.</w:t>
             </w:r>
           </w:p>
+          <w:p>
+            <w:pPr>
+              <w:rPr>
+                <w:rFonts w:ascii="Arial" w:hAnsi="Arial" w:cs="Arial"/>
+                <w:sz w:val="24"/>
+                <w:szCs w:val="24"/>
+                <w:lang w:val="es-EC"/>
+              </w:rPr>
+            </w:pPr>
+          </w:p>
         </w:tc>
         <w:tc>
           <w:tcPr>
@@ -1619,6 +2223,16 @@
               </w:rPr>
               <w:t xml:space="preserve">Diseño de la interfaz y estructura básica de la aplicación separando responsabilidades para gestionar Clientes y Conductore. </w:t>
             </w:r>
+          </w:p>
+          <w:p>
+            <w:pPr>
+              <w:rPr>
+                <w:rFonts w:ascii="Arial" w:hAnsi="Arial" w:cs="Arial"/>
+                <w:sz w:val="24"/>
+                <w:szCs w:val="24"/>
+                <w:lang w:val="es-EC"/>
+              </w:rPr>
+            </w:pPr>
           </w:p>
         </w:tc>
         <w:tc>
@@ -1715,6 +2329,16 @@
               <w:t>Implementación del registro de Conductores mediante un formulario en Angular.</w:t>
             </w:r>
           </w:p>
+          <w:p>
+            <w:pPr>
+              <w:rPr>
+                <w:rFonts w:ascii="Arial" w:hAnsi="Arial" w:cs="Arial"/>
+                <w:sz w:val="24"/>
+                <w:szCs w:val="24"/>
+                <w:lang w:val="es-EC"/>
+              </w:rPr>
+            </w:pPr>
+          </w:p>
         </w:tc>
         <w:tc>
           <w:tcPr>
@@ -1742,6 +2366,1040 @@
         </w:tc>
       </w:tr>
     </w:tbl>
+    <w:p>
+      <w:pPr>
+        <w:rPr>
+          <w:b/>
+          <w:bCs/>
+          <w:sz w:val="44"/>
+          <w:szCs w:val="44"/>
+          <w:lang w:val="es-EC"/>
+        </w:rPr>
+      </w:pPr>
+    </w:p>
+    <w:p>
+      <w:pPr>
+        <w:rPr>
+          <w:b/>
+          <w:bCs/>
+          <w:sz w:val="44"/>
+          <w:szCs w:val="44"/>
+          <w:lang w:val="es-EC"/>
+        </w:rPr>
+      </w:pPr>
+    </w:p>
+    <w:p>
+      <w:pPr>
+        <w:rPr>
+          <w:b/>
+          <w:bCs/>
+          <w:sz w:val="44"/>
+          <w:szCs w:val="44"/>
+          <w:lang w:val="es-EC"/>
+        </w:rPr>
+      </w:pPr>
+    </w:p>
+    <w:p>
+      <w:pPr>
+        <w:rPr>
+          <w:b/>
+          <w:bCs/>
+          <w:sz w:val="44"/>
+          <w:szCs w:val="44"/>
+          <w:lang w:val="es-EC"/>
+        </w:rPr>
+      </w:pPr>
+    </w:p>
+    <w:p>
+      <w:pPr>
+        <w:rPr>
+          <w:b/>
+          <w:bCs/>
+          <w:sz w:val="44"/>
+          <w:szCs w:val="44"/>
+          <w:lang w:val="es-EC"/>
+        </w:rPr>
+      </w:pPr>
+    </w:p>
+    <w:tbl>
+      <w:tblPr>
+        <w:tblStyle w:val="Tablaconcuadrcula"/>
+        <w:tblW w:w="0" w:type="auto"/>
+        <w:tblLook w:val="04A0" w:firstRow="1" w:lastRow="0" w:firstColumn="1" w:lastColumn="0" w:noHBand="0" w:noVBand="1"/>
+      </w:tblPr>
+      <w:tblGrid>
+        <w:gridCol w:w="1232"/>
+        <w:gridCol w:w="1385"/>
+        <w:gridCol w:w="8577"/>
+        <w:gridCol w:w="1756"/>
+      </w:tblGrid>
+      <w:tr>
+        <w:tc>
+          <w:tcPr>
+            <w:tcW w:w="1232" w:type="dxa"/>
+          </w:tcPr>
+          <w:p>
+            <w:pPr>
+              <w:rPr>
+                <w:rFonts w:ascii="Arial" w:hAnsi="Arial" w:cs="Arial"/>
+                <w:b/>
+                <w:bCs/>
+                <w:sz w:val="24"/>
+                <w:szCs w:val="24"/>
+                <w:lang w:val="es-EC"/>
+              </w:rPr>
+            </w:pPr>
+            <w:proofErr w:type="spellStart"/>
+            <w:r>
+              <w:rPr>
+                <w:rFonts w:ascii="Arial" w:hAnsi="Arial" w:cs="Arial"/>
+                <w:b/>
+                <w:bCs/>
+                <w:sz w:val="24"/>
+                <w:szCs w:val="24"/>
+                <w:lang w:val="es-EC"/>
+              </w:rPr>
+              <w:lastRenderedPageBreak/>
+              <w:t>Sprints</w:t>
+            </w:r>
+            <w:proofErr w:type="spellEnd"/>
+            <w:r>
+              <w:rPr>
+                <w:rFonts w:ascii="Arial" w:hAnsi="Arial" w:cs="Arial"/>
+                <w:b/>
+                <w:bCs/>
+                <w:sz w:val="24"/>
+                <w:szCs w:val="24"/>
+                <w:lang w:val="es-EC"/>
+              </w:rPr>
+              <w:t xml:space="preserve">. </w:t>
+            </w:r>
+          </w:p>
+        </w:tc>
+        <w:tc>
+          <w:tcPr>
+            <w:tcW w:w="1385" w:type="dxa"/>
+          </w:tcPr>
+          <w:p>
+            <w:pPr>
+              <w:rPr>
+                <w:rFonts w:ascii="Arial" w:hAnsi="Arial" w:cs="Arial"/>
+                <w:b/>
+                <w:bCs/>
+                <w:sz w:val="24"/>
+                <w:szCs w:val="24"/>
+                <w:lang w:val="es-EC"/>
+              </w:rPr>
+            </w:pPr>
+            <w:r>
+              <w:rPr>
+                <w:rFonts w:ascii="Arial" w:hAnsi="Arial" w:cs="Arial"/>
+                <w:b/>
+                <w:bCs/>
+                <w:sz w:val="24"/>
+                <w:szCs w:val="24"/>
+                <w:lang w:val="es-EC"/>
+              </w:rPr>
+              <w:t>Días</w:t>
+            </w:r>
+          </w:p>
+        </w:tc>
+        <w:tc>
+          <w:tcPr>
+            <w:tcW w:w="8577" w:type="dxa"/>
+          </w:tcPr>
+          <w:p>
+            <w:pPr>
+              <w:rPr>
+                <w:rFonts w:ascii="Arial" w:hAnsi="Arial" w:cs="Arial"/>
+                <w:b/>
+                <w:bCs/>
+                <w:sz w:val="24"/>
+                <w:szCs w:val="24"/>
+                <w:lang w:val="es-EC"/>
+              </w:rPr>
+            </w:pPr>
+            <w:r>
+              <w:rPr>
+                <w:rFonts w:ascii="Arial" w:hAnsi="Arial" w:cs="Arial"/>
+                <w:b/>
+                <w:bCs/>
+                <w:sz w:val="24"/>
+                <w:szCs w:val="24"/>
+                <w:lang w:val="es-EC"/>
+              </w:rPr>
+              <w:t>Actividades</w:t>
+            </w:r>
+          </w:p>
+        </w:tc>
+        <w:tc>
+          <w:tcPr>
+            <w:tcW w:w="1756" w:type="dxa"/>
+          </w:tcPr>
+          <w:p>
+            <w:pPr>
+              <w:rPr>
+                <w:rFonts w:ascii="Arial" w:hAnsi="Arial" w:cs="Arial"/>
+                <w:b/>
+                <w:bCs/>
+                <w:sz w:val="24"/>
+                <w:szCs w:val="24"/>
+                <w:lang w:val="es-EC"/>
+              </w:rPr>
+            </w:pPr>
+            <w:r>
+              <w:rPr>
+                <w:rFonts w:ascii="Arial" w:hAnsi="Arial" w:cs="Arial"/>
+                <w:b/>
+                <w:bCs/>
+                <w:sz w:val="24"/>
+                <w:szCs w:val="24"/>
+                <w:lang w:val="es-EC"/>
+              </w:rPr>
+              <w:t xml:space="preserve">Estado </w:t>
+            </w:r>
+          </w:p>
+          <w:p>
+            <w:pPr>
+              <w:rPr>
+                <w:rFonts w:ascii="Arial" w:hAnsi="Arial" w:cs="Arial"/>
+                <w:b/>
+                <w:bCs/>
+                <w:sz w:val="24"/>
+                <w:szCs w:val="24"/>
+                <w:lang w:val="es-EC"/>
+              </w:rPr>
+            </w:pPr>
+          </w:p>
+        </w:tc>
+      </w:tr>
+      <w:tr>
+        <w:tc>
+          <w:tcPr>
+            <w:tcW w:w="1232" w:type="dxa"/>
+            <w:vMerge w:val="restart"/>
+          </w:tcPr>
+          <w:p>
+            <w:pPr>
+              <w:rPr>
+                <w:rFonts w:ascii="Arial" w:hAnsi="Arial" w:cs="Arial"/>
+                <w:sz w:val="24"/>
+                <w:szCs w:val="24"/>
+                <w:lang w:val="es-EC"/>
+              </w:rPr>
+            </w:pPr>
+            <w:r>
+              <w:rPr>
+                <w:rFonts w:ascii="Arial" w:hAnsi="Arial" w:cs="Arial"/>
+                <w:sz w:val="24"/>
+                <w:szCs w:val="24"/>
+                <w:lang w:val="es-EC"/>
+              </w:rPr>
+              <w:t>1</w:t>
+            </w:r>
+          </w:p>
+        </w:tc>
+        <w:tc>
+          <w:tcPr>
+            <w:tcW w:w="1385" w:type="dxa"/>
+          </w:tcPr>
+          <w:p>
+            <w:pPr>
+              <w:rPr>
+                <w:rFonts w:ascii="Arial" w:hAnsi="Arial" w:cs="Arial"/>
+                <w:sz w:val="24"/>
+                <w:szCs w:val="24"/>
+                <w:lang w:val="es-EC"/>
+              </w:rPr>
+            </w:pPr>
+            <w:r>
+              <w:rPr>
+                <w:rFonts w:ascii="Arial" w:hAnsi="Arial" w:cs="Arial"/>
+                <w:sz w:val="24"/>
+                <w:szCs w:val="24"/>
+                <w:lang w:val="es-EC"/>
+              </w:rPr>
+              <w:t>Martes</w:t>
+            </w:r>
+          </w:p>
+        </w:tc>
+        <w:tc>
+          <w:tcPr>
+            <w:tcW w:w="8577" w:type="dxa"/>
+          </w:tcPr>
+          <w:p>
+            <w:pPr>
+              <w:rPr>
+                <w:rFonts w:ascii="Arial" w:hAnsi="Arial" w:cs="Arial"/>
+                <w:color w:val="000000"/>
+                <w:sz w:val="24"/>
+                <w:szCs w:val="24"/>
+                <w:lang w:val="es-EC"/>
+              </w:rPr>
+            </w:pPr>
+            <w:r>
+              <w:rPr>
+                <w:rFonts w:ascii="Arial" w:hAnsi="Arial" w:cs="Arial"/>
+                <w:sz w:val="24"/>
+                <w:szCs w:val="24"/>
+                <w:lang w:val="es-EC"/>
+              </w:rPr>
+              <w:t>Capacitación en la arquitectura MVVM (</w:t>
+            </w:r>
+            <w:proofErr w:type="spellStart"/>
+            <w:r>
+              <w:rPr>
+                <w:rFonts w:ascii="Arial" w:hAnsi="Arial" w:cs="Arial"/>
+                <w:sz w:val="24"/>
+                <w:szCs w:val="24"/>
+                <w:lang w:val="es-EC"/>
+              </w:rPr>
+              <w:t>Model</w:t>
+            </w:r>
+            <w:proofErr w:type="spellEnd"/>
+            <w:r>
+              <w:rPr>
+                <w:rFonts w:ascii="Arial" w:hAnsi="Arial" w:cs="Arial"/>
+                <w:sz w:val="24"/>
+                <w:szCs w:val="24"/>
+                <w:lang w:val="es-EC"/>
+              </w:rPr>
+              <w:t>-View-</w:t>
+            </w:r>
+            <w:proofErr w:type="spellStart"/>
+            <w:r>
+              <w:rPr>
+                <w:rFonts w:ascii="Arial" w:hAnsi="Arial" w:cs="Arial"/>
+                <w:sz w:val="24"/>
+                <w:szCs w:val="24"/>
+                <w:lang w:val="es-EC"/>
+              </w:rPr>
+              <w:t>ViewModel</w:t>
+            </w:r>
+            <w:proofErr w:type="spellEnd"/>
+            <w:r>
+              <w:rPr>
+                <w:rFonts w:ascii="Arial" w:hAnsi="Arial" w:cs="Arial"/>
+                <w:sz w:val="24"/>
+                <w:szCs w:val="24"/>
+                <w:lang w:val="es-EC"/>
+              </w:rPr>
+              <w:t>).</w:t>
+            </w:r>
+          </w:p>
+        </w:tc>
+        <w:tc>
+          <w:tcPr>
+            <w:tcW w:w="1756" w:type="dxa"/>
+          </w:tcPr>
+          <w:p>
+            <w:pPr>
+              <w:rPr>
+                <w:rFonts w:ascii="Arial" w:hAnsi="Arial" w:cs="Arial"/>
+                <w:color w:val="000000"/>
+                <w:sz w:val="24"/>
+                <w:szCs w:val="24"/>
+                <w:lang w:val="es-EC"/>
+              </w:rPr>
+            </w:pPr>
+            <w:r>
+              <w:rPr>
+                <w:rFonts w:ascii="Arial" w:hAnsi="Arial" w:cs="Arial"/>
+                <w:color w:val="000000"/>
+                <w:sz w:val="24"/>
+                <w:szCs w:val="24"/>
+                <w:lang w:val="es-EC"/>
+              </w:rPr>
+              <w:t>Completado</w:t>
+            </w:r>
+          </w:p>
+        </w:tc>
+      </w:tr>
+      <w:tr>
+        <w:tc>
+          <w:tcPr>
+            <w:tcW w:w="1232" w:type="dxa"/>
+            <w:vMerge/>
+          </w:tcPr>
+          <w:p>
+            <w:pPr>
+              <w:rPr>
+                <w:rFonts w:ascii="Arial" w:hAnsi="Arial" w:cs="Arial"/>
+                <w:b/>
+                <w:bCs/>
+                <w:sz w:val="24"/>
+                <w:szCs w:val="24"/>
+                <w:lang w:val="es-EC"/>
+              </w:rPr>
+            </w:pPr>
+          </w:p>
+        </w:tc>
+        <w:tc>
+          <w:tcPr>
+            <w:tcW w:w="1385" w:type="dxa"/>
+          </w:tcPr>
+          <w:p>
+            <w:pPr>
+              <w:rPr>
+                <w:rFonts w:ascii="Arial" w:hAnsi="Arial" w:cs="Arial"/>
+                <w:sz w:val="24"/>
+                <w:szCs w:val="24"/>
+                <w:lang w:val="es-EC"/>
+              </w:rPr>
+            </w:pPr>
+            <w:r>
+              <w:rPr>
+                <w:rFonts w:ascii="Arial" w:hAnsi="Arial" w:cs="Arial"/>
+                <w:sz w:val="24"/>
+                <w:szCs w:val="24"/>
+                <w:lang w:val="es-EC"/>
+              </w:rPr>
+              <w:t>Miércoles</w:t>
+            </w:r>
+          </w:p>
+        </w:tc>
+        <w:tc>
+          <w:tcPr>
+            <w:tcW w:w="8577" w:type="dxa"/>
+          </w:tcPr>
+          <w:p>
+            <w:pPr>
+              <w:rPr>
+                <w:rFonts w:ascii="Arial" w:hAnsi="Arial" w:cs="Arial"/>
+                <w:sz w:val="24"/>
+                <w:szCs w:val="24"/>
+                <w:lang w:val="es-EC"/>
+              </w:rPr>
+            </w:pPr>
+            <w:r>
+              <w:rPr>
+                <w:rFonts w:ascii="Arial" w:hAnsi="Arial" w:cs="Arial"/>
+                <w:sz w:val="24"/>
+                <w:szCs w:val="24"/>
+                <w:lang w:val="es-EC"/>
+              </w:rPr>
+              <w:t xml:space="preserve">Capacitación en el principio </w:t>
+            </w:r>
+            <w:proofErr w:type="spellStart"/>
+            <w:r>
+              <w:rPr>
+                <w:rFonts w:ascii="Arial" w:hAnsi="Arial" w:cs="Arial"/>
+                <w:sz w:val="24"/>
+                <w:szCs w:val="24"/>
+                <w:lang w:val="es-EC"/>
+              </w:rPr>
+              <w:t>Feature-Based</w:t>
+            </w:r>
+            <w:proofErr w:type="spellEnd"/>
+            <w:r>
+              <w:rPr>
+                <w:rFonts w:ascii="Arial" w:hAnsi="Arial" w:cs="Arial"/>
+                <w:sz w:val="24"/>
+                <w:szCs w:val="24"/>
+                <w:lang w:val="es-EC"/>
+              </w:rPr>
+              <w:t xml:space="preserve"> </w:t>
+            </w:r>
+            <w:proofErr w:type="spellStart"/>
+            <w:r>
+              <w:rPr>
+                <w:rFonts w:ascii="Arial" w:hAnsi="Arial" w:cs="Arial"/>
+                <w:sz w:val="24"/>
+                <w:szCs w:val="24"/>
+                <w:lang w:val="es-EC"/>
+              </w:rPr>
+              <w:t>Development</w:t>
+            </w:r>
+            <w:proofErr w:type="spellEnd"/>
+            <w:r>
+              <w:rPr>
+                <w:rFonts w:ascii="Arial" w:hAnsi="Arial" w:cs="Arial"/>
+                <w:sz w:val="24"/>
+                <w:szCs w:val="24"/>
+                <w:lang w:val="es-EC"/>
+              </w:rPr>
+              <w:t xml:space="preserve"> para la correcta estructuración del proyecto.</w:t>
+            </w:r>
+          </w:p>
+        </w:tc>
+        <w:tc>
+          <w:tcPr>
+            <w:tcW w:w="1756" w:type="dxa"/>
+          </w:tcPr>
+          <w:p>
+            <w:pPr>
+              <w:rPr>
+                <w:rFonts w:ascii="Arial" w:hAnsi="Arial" w:cs="Arial"/>
+                <w:sz w:val="24"/>
+                <w:szCs w:val="24"/>
+                <w:lang w:val="es-EC"/>
+              </w:rPr>
+            </w:pPr>
+            <w:r>
+              <w:rPr>
+                <w:rFonts w:ascii="Arial" w:hAnsi="Arial" w:cs="Arial"/>
+                <w:sz w:val="24"/>
+                <w:szCs w:val="24"/>
+                <w:lang w:val="es-EC"/>
+              </w:rPr>
+              <w:t>Completado</w:t>
+            </w:r>
+          </w:p>
+        </w:tc>
+      </w:tr>
+      <w:tr>
+        <w:tc>
+          <w:tcPr>
+            <w:tcW w:w="1232" w:type="dxa"/>
+            <w:vMerge/>
+          </w:tcPr>
+          <w:p>
+            <w:pPr>
+              <w:rPr>
+                <w:rFonts w:ascii="Arial" w:hAnsi="Arial" w:cs="Arial"/>
+                <w:b/>
+                <w:bCs/>
+                <w:sz w:val="24"/>
+                <w:szCs w:val="24"/>
+                <w:lang w:val="es-EC"/>
+              </w:rPr>
+            </w:pPr>
+          </w:p>
+        </w:tc>
+        <w:tc>
+          <w:tcPr>
+            <w:tcW w:w="1385" w:type="dxa"/>
+          </w:tcPr>
+          <w:p>
+            <w:pPr>
+              <w:rPr>
+                <w:rFonts w:ascii="Arial" w:hAnsi="Arial" w:cs="Arial"/>
+                <w:sz w:val="24"/>
+                <w:szCs w:val="24"/>
+                <w:lang w:val="es-EC"/>
+              </w:rPr>
+            </w:pPr>
+            <w:r>
+              <w:rPr>
+                <w:rFonts w:ascii="Arial" w:hAnsi="Arial" w:cs="Arial"/>
+                <w:sz w:val="24"/>
+                <w:szCs w:val="24"/>
+                <w:lang w:val="es-EC"/>
+              </w:rPr>
+              <w:t>Jueves</w:t>
+            </w:r>
+          </w:p>
+        </w:tc>
+        <w:tc>
+          <w:tcPr>
+            <w:tcW w:w="8577" w:type="dxa"/>
+          </w:tcPr>
+          <w:p>
+            <w:pPr>
+              <w:rPr>
+                <w:rFonts w:ascii="Arial" w:hAnsi="Arial" w:cs="Arial"/>
+                <w:sz w:val="24"/>
+                <w:szCs w:val="24"/>
+                <w:u w:val="single"/>
+              </w:rPr>
+            </w:pPr>
+            <w:r>
+              <w:rPr>
+                <w:rFonts w:ascii="Arial" w:hAnsi="Arial" w:cs="Arial"/>
+                <w:sz w:val="24"/>
+                <w:szCs w:val="24"/>
+                <w:lang w:val="es-EC"/>
+              </w:rPr>
+              <w:t xml:space="preserve">Resolución del problema de compatibilidad de los paquetes de </w:t>
+            </w:r>
+            <w:proofErr w:type="spellStart"/>
+            <w:r>
+              <w:rPr>
+                <w:rFonts w:ascii="Arial" w:hAnsi="Arial" w:cs="Arial"/>
+                <w:sz w:val="24"/>
+                <w:szCs w:val="24"/>
+                <w:lang w:val="es-EC"/>
+              </w:rPr>
+              <w:t>Firebase</w:t>
+            </w:r>
+            <w:proofErr w:type="spellEnd"/>
+            <w:r>
+              <w:rPr>
+                <w:rFonts w:ascii="Arial" w:hAnsi="Arial" w:cs="Arial"/>
+                <w:sz w:val="24"/>
+                <w:szCs w:val="24"/>
+                <w:lang w:val="es-EC"/>
+              </w:rPr>
+              <w:t xml:space="preserve"> con la versión de </w:t>
+            </w:r>
+            <w:proofErr w:type="spellStart"/>
+            <w:r>
+              <w:rPr>
+                <w:rFonts w:ascii="Arial" w:hAnsi="Arial" w:cs="Arial"/>
+                <w:sz w:val="24"/>
+                <w:szCs w:val="24"/>
+                <w:lang w:val="es-EC"/>
+              </w:rPr>
+              <w:t>Kotlin</w:t>
+            </w:r>
+            <w:proofErr w:type="spellEnd"/>
+            <w:r>
+              <w:rPr>
+                <w:rFonts w:ascii="Arial" w:hAnsi="Arial" w:cs="Arial"/>
+                <w:sz w:val="24"/>
+                <w:szCs w:val="24"/>
+                <w:lang w:val="es-EC"/>
+              </w:rPr>
+              <w:t xml:space="preserve"> y el SDK de </w:t>
+            </w:r>
+            <w:proofErr w:type="spellStart"/>
+            <w:r>
+              <w:rPr>
+                <w:rFonts w:ascii="Arial" w:hAnsi="Arial" w:cs="Arial"/>
+                <w:sz w:val="24"/>
+                <w:szCs w:val="24"/>
+                <w:lang w:val="es-EC"/>
+              </w:rPr>
+              <w:t>Flutter</w:t>
+            </w:r>
+            <w:proofErr w:type="spellEnd"/>
+            <w:r>
+              <w:rPr>
+                <w:rFonts w:ascii="Arial" w:hAnsi="Arial" w:cs="Arial"/>
+                <w:sz w:val="24"/>
+                <w:szCs w:val="24"/>
+                <w:lang w:val="es-EC"/>
+              </w:rPr>
+              <w:t xml:space="preserve">. </w:t>
+            </w:r>
+          </w:p>
+        </w:tc>
+        <w:tc>
+          <w:tcPr>
+            <w:tcW w:w="1756" w:type="dxa"/>
+          </w:tcPr>
+          <w:p>
+            <w:pPr>
+              <w:rPr>
+                <w:rFonts w:ascii="Arial" w:hAnsi="Arial" w:cs="Arial"/>
+                <w:sz w:val="24"/>
+                <w:szCs w:val="24"/>
+                <w:lang w:val="es-EC"/>
+              </w:rPr>
+            </w:pPr>
+            <w:r>
+              <w:rPr>
+                <w:rFonts w:ascii="Arial" w:hAnsi="Arial" w:cs="Arial"/>
+                <w:sz w:val="24"/>
+                <w:szCs w:val="24"/>
+                <w:lang w:val="es-EC"/>
+              </w:rPr>
+              <w:t>Completado</w:t>
+            </w:r>
+          </w:p>
+        </w:tc>
+      </w:tr>
+      <w:tr>
+        <w:tc>
+          <w:tcPr>
+            <w:tcW w:w="1232" w:type="dxa"/>
+            <w:vMerge/>
+          </w:tcPr>
+          <w:p>
+            <w:pPr>
+              <w:rPr>
+                <w:rFonts w:ascii="Arial" w:hAnsi="Arial" w:cs="Arial"/>
+                <w:b/>
+                <w:bCs/>
+                <w:sz w:val="24"/>
+                <w:szCs w:val="24"/>
+                <w:lang w:val="es-EC"/>
+              </w:rPr>
+            </w:pPr>
+          </w:p>
+        </w:tc>
+        <w:tc>
+          <w:tcPr>
+            <w:tcW w:w="1385" w:type="dxa"/>
+          </w:tcPr>
+          <w:p>
+            <w:pPr>
+              <w:rPr>
+                <w:rFonts w:ascii="Arial" w:hAnsi="Arial" w:cs="Arial"/>
+                <w:sz w:val="24"/>
+                <w:szCs w:val="24"/>
+                <w:lang w:val="es-EC"/>
+              </w:rPr>
+            </w:pPr>
+            <w:r>
+              <w:rPr>
+                <w:rFonts w:ascii="Arial" w:hAnsi="Arial" w:cs="Arial"/>
+                <w:sz w:val="24"/>
+                <w:szCs w:val="24"/>
+                <w:lang w:val="es-EC"/>
+              </w:rPr>
+              <w:t>Viernes</w:t>
+            </w:r>
+          </w:p>
+        </w:tc>
+        <w:tc>
+          <w:tcPr>
+            <w:tcW w:w="8577" w:type="dxa"/>
+          </w:tcPr>
+          <w:p>
+            <w:pPr>
+              <w:rPr>
+                <w:rFonts w:ascii="Arial" w:hAnsi="Arial" w:cs="Arial"/>
+                <w:sz w:val="24"/>
+                <w:szCs w:val="24"/>
+                <w:lang w:val="es-EC"/>
+              </w:rPr>
+            </w:pPr>
+            <w:r>
+              <w:rPr>
+                <w:rFonts w:ascii="Arial" w:hAnsi="Arial" w:cs="Arial"/>
+                <w:color w:val="000000"/>
+                <w:sz w:val="24"/>
+                <w:szCs w:val="24"/>
+                <w:lang w:val="es-EC"/>
+              </w:rPr>
+              <w:t>Definición de la paleta de colores y el archivo d configuración del tema para la aplicación.</w:t>
+            </w:r>
+          </w:p>
+        </w:tc>
+        <w:tc>
+          <w:tcPr>
+            <w:tcW w:w="1756" w:type="dxa"/>
+          </w:tcPr>
+          <w:p>
+            <w:pPr>
+              <w:rPr>
+                <w:rFonts w:ascii="Arial" w:hAnsi="Arial" w:cs="Arial"/>
+                <w:sz w:val="24"/>
+                <w:szCs w:val="24"/>
+                <w:lang w:val="es-EC"/>
+              </w:rPr>
+            </w:pPr>
+            <w:r>
+              <w:rPr>
+                <w:rFonts w:ascii="Arial" w:hAnsi="Arial" w:cs="Arial"/>
+                <w:sz w:val="24"/>
+                <w:szCs w:val="24"/>
+                <w:lang w:val="es-EC"/>
+              </w:rPr>
+              <w:t>Completado</w:t>
+            </w:r>
+          </w:p>
+        </w:tc>
+      </w:tr>
+      <w:tr>
+        <w:tc>
+          <w:tcPr>
+            <w:tcW w:w="1232" w:type="dxa"/>
+            <w:vMerge/>
+          </w:tcPr>
+          <w:p>
+            <w:pPr>
+              <w:rPr>
+                <w:rFonts w:ascii="Arial" w:hAnsi="Arial" w:cs="Arial"/>
+                <w:b/>
+                <w:bCs/>
+                <w:sz w:val="24"/>
+                <w:szCs w:val="24"/>
+                <w:lang w:val="es-EC"/>
+              </w:rPr>
+            </w:pPr>
+          </w:p>
+        </w:tc>
+        <w:tc>
+          <w:tcPr>
+            <w:tcW w:w="1385" w:type="dxa"/>
+          </w:tcPr>
+          <w:p>
+            <w:pPr>
+              <w:rPr>
+                <w:rFonts w:ascii="Arial" w:hAnsi="Arial" w:cs="Arial"/>
+                <w:sz w:val="24"/>
+                <w:szCs w:val="24"/>
+                <w:lang w:val="es-EC"/>
+              </w:rPr>
+            </w:pPr>
+            <w:r>
+              <w:rPr>
+                <w:rFonts w:ascii="Arial" w:hAnsi="Arial" w:cs="Arial"/>
+                <w:sz w:val="24"/>
+                <w:szCs w:val="24"/>
+                <w:lang w:val="es-EC"/>
+              </w:rPr>
+              <w:t>Sábado</w:t>
+            </w:r>
+          </w:p>
+        </w:tc>
+        <w:tc>
+          <w:tcPr>
+            <w:tcW w:w="8577" w:type="dxa"/>
+          </w:tcPr>
+          <w:p>
+            <w:pPr>
+              <w:rPr>
+                <w:rFonts w:ascii="Arial" w:hAnsi="Arial" w:cs="Arial"/>
+                <w:sz w:val="24"/>
+                <w:szCs w:val="24"/>
+                <w:lang w:val="es-EC"/>
+              </w:rPr>
+            </w:pPr>
+            <w:r>
+              <w:rPr>
+                <w:rFonts w:ascii="Arial" w:hAnsi="Arial" w:cs="Arial"/>
+                <w:sz w:val="24"/>
+                <w:szCs w:val="24"/>
+                <w:lang w:val="es-EC"/>
+              </w:rPr>
+              <w:t>Implementación del inicio de sesión del conductor.</w:t>
+            </w:r>
+          </w:p>
+        </w:tc>
+        <w:tc>
+          <w:tcPr>
+            <w:tcW w:w="1756" w:type="dxa"/>
+          </w:tcPr>
+          <w:p>
+            <w:pPr>
+              <w:rPr>
+                <w:rFonts w:ascii="Arial" w:hAnsi="Arial" w:cs="Arial"/>
+                <w:sz w:val="24"/>
+                <w:szCs w:val="24"/>
+                <w:lang w:val="es-EC"/>
+              </w:rPr>
+            </w:pPr>
+            <w:r>
+              <w:rPr>
+                <w:rFonts w:ascii="Arial" w:hAnsi="Arial" w:cs="Arial"/>
+                <w:sz w:val="24"/>
+                <w:szCs w:val="24"/>
+                <w:lang w:val="es-EC"/>
+              </w:rPr>
+              <w:t>Completado</w:t>
+            </w:r>
+          </w:p>
+        </w:tc>
+      </w:tr>
+      <w:tr>
+        <w:tc>
+          <w:tcPr>
+            <w:tcW w:w="1232" w:type="dxa"/>
+            <w:vMerge/>
+          </w:tcPr>
+          <w:p>
+            <w:pPr>
+              <w:rPr>
+                <w:rFonts w:ascii="Arial" w:hAnsi="Arial" w:cs="Arial"/>
+                <w:b/>
+                <w:bCs/>
+                <w:sz w:val="24"/>
+                <w:szCs w:val="24"/>
+                <w:lang w:val="es-EC"/>
+              </w:rPr>
+            </w:pPr>
+          </w:p>
+        </w:tc>
+        <w:tc>
+          <w:tcPr>
+            <w:tcW w:w="1385" w:type="dxa"/>
+          </w:tcPr>
+          <w:p>
+            <w:pPr>
+              <w:rPr>
+                <w:rFonts w:ascii="Arial" w:hAnsi="Arial" w:cs="Arial"/>
+                <w:sz w:val="24"/>
+                <w:szCs w:val="24"/>
+                <w:lang w:val="es-EC"/>
+              </w:rPr>
+            </w:pPr>
+            <w:r>
+              <w:rPr>
+                <w:rFonts w:ascii="Arial" w:hAnsi="Arial" w:cs="Arial"/>
+                <w:sz w:val="24"/>
+                <w:szCs w:val="24"/>
+                <w:lang w:val="es-EC"/>
+              </w:rPr>
+              <w:t>Domingo</w:t>
+            </w:r>
+          </w:p>
+        </w:tc>
+        <w:tc>
+          <w:tcPr>
+            <w:tcW w:w="8577" w:type="dxa"/>
+          </w:tcPr>
+          <w:p>
+            <w:pPr>
+              <w:rPr>
+                <w:rFonts w:ascii="Arial" w:hAnsi="Arial" w:cs="Arial"/>
+                <w:sz w:val="24"/>
+                <w:szCs w:val="24"/>
+                <w:lang w:val="es-EC"/>
+              </w:rPr>
+            </w:pPr>
+            <w:r>
+              <w:rPr>
+                <w:rFonts w:ascii="Arial" w:hAnsi="Arial" w:cs="Arial"/>
+                <w:sz w:val="24"/>
+                <w:szCs w:val="24"/>
+                <w:lang w:val="es-EC"/>
+              </w:rPr>
+              <w:t>Implementación de la funcionalidad “Recuperación de contraseña”</w:t>
+            </w:r>
+          </w:p>
+        </w:tc>
+        <w:tc>
+          <w:tcPr>
+            <w:tcW w:w="1756" w:type="dxa"/>
+          </w:tcPr>
+          <w:p>
+            <w:pPr>
+              <w:rPr>
+                <w:rFonts w:ascii="Arial" w:hAnsi="Arial" w:cs="Arial"/>
+                <w:sz w:val="24"/>
+                <w:szCs w:val="24"/>
+                <w:lang w:val="es-EC"/>
+              </w:rPr>
+            </w:pPr>
+            <w:r>
+              <w:rPr>
+                <w:rFonts w:ascii="Arial" w:hAnsi="Arial" w:cs="Arial"/>
+                <w:sz w:val="24"/>
+                <w:szCs w:val="24"/>
+                <w:lang w:val="es-EC"/>
+              </w:rPr>
+              <w:t>Completado</w:t>
+            </w:r>
+          </w:p>
+        </w:tc>
+      </w:tr>
+      <w:tr>
+        <w:tc>
+          <w:tcPr>
+            <w:tcW w:w="1232" w:type="dxa"/>
+            <w:vMerge/>
+          </w:tcPr>
+          <w:p>
+            <w:pPr>
+              <w:rPr>
+                <w:rFonts w:ascii="Arial" w:hAnsi="Arial" w:cs="Arial"/>
+                <w:b/>
+                <w:bCs/>
+                <w:sz w:val="24"/>
+                <w:szCs w:val="24"/>
+                <w:lang w:val="es-EC"/>
+              </w:rPr>
+            </w:pPr>
+          </w:p>
+        </w:tc>
+        <w:tc>
+          <w:tcPr>
+            <w:tcW w:w="1385" w:type="dxa"/>
+          </w:tcPr>
+          <w:p>
+            <w:pPr>
+              <w:rPr>
+                <w:rFonts w:ascii="Arial" w:hAnsi="Arial" w:cs="Arial"/>
+                <w:sz w:val="24"/>
+                <w:szCs w:val="24"/>
+                <w:lang w:val="es-EC"/>
+              </w:rPr>
+            </w:pPr>
+            <w:r>
+              <w:rPr>
+                <w:rFonts w:ascii="Arial" w:hAnsi="Arial" w:cs="Arial"/>
+                <w:sz w:val="24"/>
+                <w:szCs w:val="24"/>
+                <w:lang w:val="es-EC"/>
+              </w:rPr>
+              <w:t>Lunes</w:t>
+            </w:r>
+          </w:p>
+        </w:tc>
+        <w:tc>
+          <w:tcPr>
+            <w:tcW w:w="8577" w:type="dxa"/>
+          </w:tcPr>
+          <w:p>
+            <w:pPr>
+              <w:rPr>
+                <w:rFonts w:ascii="Arial" w:hAnsi="Arial" w:cs="Arial"/>
+                <w:sz w:val="24"/>
+                <w:szCs w:val="24"/>
+                <w:lang w:val="es-EC"/>
+              </w:rPr>
+            </w:pPr>
+            <w:r>
+              <w:rPr>
+                <w:rFonts w:ascii="Arial" w:hAnsi="Arial" w:cs="Arial"/>
+                <w:sz w:val="24"/>
+                <w:szCs w:val="24"/>
+                <w:lang w:val="es-EC"/>
+              </w:rPr>
+              <w:t>Implementación del “</w:t>
+            </w:r>
+            <w:proofErr w:type="spellStart"/>
+            <w:r>
+              <w:rPr>
+                <w:rFonts w:ascii="Arial" w:hAnsi="Arial" w:cs="Arial"/>
+                <w:sz w:val="24"/>
+                <w:szCs w:val="24"/>
+                <w:lang w:val="es-EC"/>
+              </w:rPr>
+              <w:t>Drawer</w:t>
+            </w:r>
+            <w:proofErr w:type="spellEnd"/>
+            <w:r>
+              <w:rPr>
+                <w:rFonts w:ascii="Arial" w:hAnsi="Arial" w:cs="Arial"/>
+                <w:sz w:val="24"/>
+                <w:szCs w:val="24"/>
+                <w:lang w:val="es-EC"/>
+              </w:rPr>
+              <w:t>” para la implementación del “Cierre de sesión”</w:t>
+            </w:r>
+          </w:p>
+        </w:tc>
+        <w:tc>
+          <w:tcPr>
+            <w:tcW w:w="1756" w:type="dxa"/>
+          </w:tcPr>
+          <w:p>
+            <w:pPr>
+              <w:rPr>
+                <w:rFonts w:ascii="Arial" w:hAnsi="Arial" w:cs="Arial"/>
+                <w:sz w:val="24"/>
+                <w:szCs w:val="24"/>
+                <w:lang w:val="es-EC"/>
+              </w:rPr>
+            </w:pPr>
+            <w:r>
+              <w:rPr>
+                <w:rFonts w:ascii="Arial" w:hAnsi="Arial" w:cs="Arial"/>
+                <w:sz w:val="24"/>
+                <w:szCs w:val="24"/>
+                <w:lang w:val="es-EC"/>
+              </w:rPr>
+              <w:t>Completado</w:t>
+            </w:r>
+          </w:p>
+        </w:tc>
+      </w:tr>
+    </w:tbl>
+    <w:p>
+      <w:pPr>
+        <w:rPr>
+          <w:b/>
+          <w:bCs/>
+          <w:sz w:val="44"/>
+          <w:szCs w:val="44"/>
+          <w:lang w:val="es-EC"/>
+        </w:rPr>
+      </w:pPr>
+    </w:p>
     <w:p>
       <w:pPr>
         <w:rPr>
@@ -2163,7 +3821,7 @@
   <w:style w:type="paragraph" w:default="1" w:styleId="Normal">
     <w:name w:val="Normal"/>
     <w:qFormat/>
-    <w:rsid w:val="00663884"/>
+    <w:rsid w:val="00A108BA"/>
   </w:style>
   <w:style w:type="paragraph" w:styleId="Ttulo1">
     <w:name w:val="heading 1"/>

</xml_diff>

<commit_message>
Software Requirement Specifications updated, Product backlog updated
</commit_message>
<xml_diff>
--- a/documentation/Product Backlog/7174 - Sprint Backlog.docx
+++ b/documentation/Product Backlog/7174 - Sprint Backlog.docx
@@ -53,29 +53,16 @@
                 <w:lang w:val="es-EC"/>
               </w:rPr>
             </w:pPr>
-            <w:proofErr w:type="spellStart"/>
-            <w:r>
-              <w:rPr>
-                <w:rFonts w:ascii="Arial" w:hAnsi="Arial" w:cs="Arial"/>
-                <w:b/>
-                <w:bCs/>
-                <w:sz w:val="24"/>
-                <w:szCs w:val="24"/>
-                <w:lang w:val="es-EC"/>
-              </w:rPr>
-              <w:t>Sprints</w:t>
-            </w:r>
-            <w:proofErr w:type="spellEnd"/>
-            <w:r>
-              <w:rPr>
-                <w:rFonts w:ascii="Arial" w:hAnsi="Arial" w:cs="Arial"/>
-                <w:b/>
-                <w:bCs/>
-                <w:sz w:val="24"/>
-                <w:szCs w:val="24"/>
-                <w:lang w:val="es-EC"/>
-              </w:rPr>
-              <w:t xml:space="preserve">. </w:t>
+            <w:r>
+              <w:rPr>
+                <w:rFonts w:ascii="Arial" w:hAnsi="Arial" w:cs="Arial"/>
+                <w:b/>
+                <w:bCs/>
+                <w:sz w:val="24"/>
+                <w:szCs w:val="24"/>
+                <w:lang w:val="es-EC"/>
+              </w:rPr>
+              <w:t xml:space="preserve">Sprints. </w:t>
             </w:r>
           </w:p>
         </w:tc>
@@ -248,86 +235,8 @@
                 <w:szCs w:val="24"/>
                 <w:lang w:val="es-EC"/>
               </w:rPr>
-              <w:t xml:space="preserve">Capacitación sobre </w:t>
-            </w:r>
-            <w:proofErr w:type="spellStart"/>
-            <w:r>
-              <w:rPr>
-                <w:rFonts w:ascii="Arial" w:hAnsi="Arial" w:cs="Arial"/>
-                <w:color w:val="000000"/>
-                <w:sz w:val="24"/>
-                <w:szCs w:val="24"/>
-                <w:lang w:val="es-EC"/>
-              </w:rPr>
-              <w:t>Firebase</w:t>
-            </w:r>
-            <w:proofErr w:type="spellEnd"/>
-            <w:r>
-              <w:rPr>
-                <w:rFonts w:ascii="Arial" w:hAnsi="Arial" w:cs="Arial"/>
-                <w:color w:val="000000"/>
-                <w:sz w:val="24"/>
-                <w:szCs w:val="24"/>
-                <w:lang w:val="es-EC"/>
-              </w:rPr>
-              <w:t xml:space="preserve"> </w:t>
-            </w:r>
-            <w:proofErr w:type="spellStart"/>
-            <w:r>
-              <w:rPr>
-                <w:rFonts w:ascii="Arial" w:hAnsi="Arial" w:cs="Arial"/>
-                <w:color w:val="000000"/>
-                <w:sz w:val="24"/>
-                <w:szCs w:val="24"/>
-                <w:lang w:val="es-EC"/>
-              </w:rPr>
-              <w:t>Authentication</w:t>
-            </w:r>
-            <w:proofErr w:type="spellEnd"/>
-            <w:r>
-              <w:rPr>
-                <w:rFonts w:ascii="Arial" w:hAnsi="Arial" w:cs="Arial"/>
-                <w:color w:val="000000"/>
-                <w:sz w:val="24"/>
-                <w:szCs w:val="24"/>
-                <w:lang w:val="es-EC"/>
-              </w:rPr>
-              <w:t xml:space="preserve"> y </w:t>
-            </w:r>
-            <w:proofErr w:type="spellStart"/>
-            <w:r>
-              <w:rPr>
-                <w:rFonts w:ascii="Arial" w:hAnsi="Arial" w:cs="Arial"/>
-                <w:color w:val="000000"/>
-                <w:sz w:val="24"/>
-                <w:szCs w:val="24"/>
-                <w:lang w:val="es-EC"/>
-              </w:rPr>
-              <w:t>Firebase</w:t>
-            </w:r>
-            <w:proofErr w:type="spellEnd"/>
-            <w:r>
-              <w:rPr>
-                <w:rFonts w:ascii="Arial" w:hAnsi="Arial" w:cs="Arial"/>
-                <w:color w:val="000000"/>
-                <w:sz w:val="24"/>
-                <w:szCs w:val="24"/>
-                <w:lang w:val="es-EC"/>
-              </w:rPr>
-              <w:t xml:space="preserve"> </w:t>
-            </w:r>
-            <w:proofErr w:type="spellStart"/>
-            <w:r>
-              <w:rPr>
-                <w:rFonts w:ascii="Arial" w:hAnsi="Arial" w:cs="Arial"/>
-                <w:color w:val="000000"/>
-                <w:sz w:val="24"/>
-                <w:szCs w:val="24"/>
-                <w:lang w:val="es-EC"/>
-              </w:rPr>
-              <w:t>Firestore</w:t>
-            </w:r>
-            <w:proofErr w:type="spellEnd"/>
+              <w:t>Capacitación sobre Firebase Authentication y Firebase Firestore</w:t>
+            </w:r>
           </w:p>
           <w:p>
             <w:pPr>
@@ -433,73 +342,7 @@
                 <w:szCs w:val="24"/>
                 <w:lang w:val="es-EC"/>
               </w:rPr>
-              <w:t xml:space="preserve">Capacitación sobre </w:t>
-            </w:r>
-            <w:proofErr w:type="spellStart"/>
-            <w:r>
-              <w:rPr>
-                <w:rFonts w:ascii="Arial" w:hAnsi="Arial" w:cs="Arial"/>
-                <w:color w:val="000000"/>
-                <w:sz w:val="24"/>
-                <w:szCs w:val="24"/>
-                <w:lang w:val="es-EC"/>
-              </w:rPr>
-              <w:t>Firebase</w:t>
-            </w:r>
-            <w:proofErr w:type="spellEnd"/>
-            <w:r>
-              <w:rPr>
-                <w:rFonts w:ascii="Arial" w:hAnsi="Arial" w:cs="Arial"/>
-                <w:color w:val="000000"/>
-                <w:sz w:val="24"/>
-                <w:szCs w:val="24"/>
-                <w:lang w:val="es-EC"/>
-              </w:rPr>
-              <w:t xml:space="preserve"> </w:t>
-            </w:r>
-            <w:proofErr w:type="spellStart"/>
-            <w:r>
-              <w:rPr>
-                <w:rFonts w:ascii="Arial" w:hAnsi="Arial" w:cs="Arial"/>
-                <w:color w:val="000000"/>
-                <w:sz w:val="24"/>
-                <w:szCs w:val="24"/>
-                <w:lang w:val="es-EC"/>
-              </w:rPr>
-              <w:t>Realtime</w:t>
-            </w:r>
-            <w:proofErr w:type="spellEnd"/>
-            <w:r>
-              <w:rPr>
-                <w:rFonts w:ascii="Arial" w:hAnsi="Arial" w:cs="Arial"/>
-                <w:color w:val="000000"/>
-                <w:sz w:val="24"/>
-                <w:szCs w:val="24"/>
-                <w:lang w:val="es-EC"/>
-              </w:rPr>
-              <w:t xml:space="preserve"> </w:t>
-            </w:r>
-            <w:proofErr w:type="spellStart"/>
-            <w:r>
-              <w:rPr>
-                <w:rFonts w:ascii="Arial" w:hAnsi="Arial" w:cs="Arial"/>
-                <w:color w:val="000000"/>
-                <w:sz w:val="24"/>
-                <w:szCs w:val="24"/>
-                <w:lang w:val="es-EC"/>
-              </w:rPr>
-              <w:t>Database</w:t>
-            </w:r>
-            <w:proofErr w:type="spellEnd"/>
-            <w:r>
-              <w:rPr>
-                <w:rFonts w:ascii="Arial" w:hAnsi="Arial" w:cs="Arial"/>
-                <w:color w:val="000000"/>
-                <w:sz w:val="24"/>
-                <w:szCs w:val="24"/>
-                <w:lang w:val="es-EC"/>
-              </w:rPr>
-              <w:t xml:space="preserve"> y Reglas de Seguridad. </w:t>
+              <w:t xml:space="preserve">Capacitación sobre Firebase Realtime Database y Reglas de Seguridad. </w:t>
             </w:r>
           </w:p>
           <w:p>
@@ -603,98 +446,7 @@
                 <w:szCs w:val="24"/>
                 <w:lang w:val="es-EC"/>
               </w:rPr>
-              <w:t xml:space="preserve">Capacitación sobre la integración de los servicios de </w:t>
-            </w:r>
-            <w:proofErr w:type="spellStart"/>
-            <w:r>
-              <w:rPr>
-                <w:rFonts w:ascii="Arial" w:hAnsi="Arial" w:cs="Arial"/>
-                <w:sz w:val="24"/>
-                <w:szCs w:val="24"/>
-                <w:lang w:val="es-EC"/>
-              </w:rPr>
-              <w:t>Firebase</w:t>
-            </w:r>
-            <w:proofErr w:type="spellEnd"/>
-            <w:r>
-              <w:rPr>
-                <w:rFonts w:ascii="Arial" w:hAnsi="Arial" w:cs="Arial"/>
-                <w:sz w:val="24"/>
-                <w:szCs w:val="24"/>
-                <w:lang w:val="es-EC"/>
-              </w:rPr>
-              <w:t xml:space="preserve"> tanto en </w:t>
-            </w:r>
-            <w:proofErr w:type="gramStart"/>
-            <w:r>
-              <w:rPr>
-                <w:rFonts w:ascii="Arial" w:hAnsi="Arial" w:cs="Arial"/>
-                <w:sz w:val="24"/>
-                <w:szCs w:val="24"/>
-                <w:lang w:val="es-EC"/>
-              </w:rPr>
-              <w:t xml:space="preserve">el  </w:t>
-            </w:r>
-            <w:proofErr w:type="spellStart"/>
-            <w:r>
-              <w:rPr>
-                <w:rFonts w:ascii="Arial" w:hAnsi="Arial" w:cs="Arial"/>
-                <w:sz w:val="24"/>
-                <w:szCs w:val="24"/>
-                <w:lang w:val="es-EC"/>
-              </w:rPr>
-              <w:t>Framawork</w:t>
-            </w:r>
-            <w:proofErr w:type="spellEnd"/>
-            <w:proofErr w:type="gramEnd"/>
-            <w:r>
-              <w:rPr>
-                <w:rFonts w:ascii="Arial" w:hAnsi="Arial" w:cs="Arial"/>
-                <w:sz w:val="24"/>
-                <w:szCs w:val="24"/>
-                <w:lang w:val="es-EC"/>
-              </w:rPr>
-              <w:t xml:space="preserve"> </w:t>
-            </w:r>
-            <w:proofErr w:type="spellStart"/>
-            <w:r>
-              <w:rPr>
-                <w:rFonts w:ascii="Arial" w:hAnsi="Arial" w:cs="Arial"/>
-                <w:sz w:val="24"/>
-                <w:szCs w:val="24"/>
-                <w:lang w:val="es-EC"/>
-              </w:rPr>
-              <w:t>Flutter</w:t>
-            </w:r>
-            <w:proofErr w:type="spellEnd"/>
-            <w:r>
-              <w:rPr>
-                <w:rFonts w:ascii="Arial" w:hAnsi="Arial" w:cs="Arial"/>
-                <w:sz w:val="24"/>
-                <w:szCs w:val="24"/>
-                <w:lang w:val="es-EC"/>
-              </w:rPr>
-              <w:t xml:space="preserve"> como en Angular. Además del uso básico de GCP (Google Cloud </w:t>
-            </w:r>
-            <w:proofErr w:type="spellStart"/>
-            <w:r>
-              <w:rPr>
-                <w:rFonts w:ascii="Arial" w:hAnsi="Arial" w:cs="Arial"/>
-                <w:sz w:val="24"/>
-                <w:szCs w:val="24"/>
-                <w:lang w:val="es-EC"/>
-              </w:rPr>
-              <w:t>Platform</w:t>
-            </w:r>
-            <w:proofErr w:type="spellEnd"/>
-            <w:r>
-              <w:rPr>
-                <w:rFonts w:ascii="Arial" w:hAnsi="Arial" w:cs="Arial"/>
-                <w:sz w:val="24"/>
-                <w:szCs w:val="24"/>
-                <w:lang w:val="es-EC"/>
-              </w:rPr>
-              <w:t xml:space="preserve">). </w:t>
+              <w:t xml:space="preserve">Capacitación sobre la integración de los servicios de Firebase tanto en el  Framawork Flutter como en Angular. Además del uso básico de GCP (Google Cloud Platform). </w:t>
             </w:r>
           </w:p>
           <w:p>
@@ -798,73 +550,7 @@
                 <w:szCs w:val="24"/>
                 <w:lang w:val="es-EC"/>
               </w:rPr>
-              <w:t xml:space="preserve">Integración del SDK de </w:t>
-            </w:r>
-            <w:proofErr w:type="spellStart"/>
-            <w:r>
-              <w:rPr>
-                <w:rFonts w:ascii="Arial" w:hAnsi="Arial" w:cs="Arial"/>
-                <w:color w:val="000000"/>
-                <w:sz w:val="24"/>
-                <w:szCs w:val="24"/>
-                <w:lang w:val="es-EC"/>
-              </w:rPr>
-              <w:t>Firebase</w:t>
-            </w:r>
-            <w:proofErr w:type="spellEnd"/>
-            <w:r>
-              <w:rPr>
-                <w:rFonts w:ascii="Arial" w:hAnsi="Arial" w:cs="Arial"/>
-                <w:color w:val="000000"/>
-                <w:sz w:val="24"/>
-                <w:szCs w:val="24"/>
-                <w:lang w:val="es-EC"/>
-              </w:rPr>
-              <w:t xml:space="preserve"> en la </w:t>
-            </w:r>
-            <w:proofErr w:type="gramStart"/>
-            <w:r>
-              <w:rPr>
-                <w:rFonts w:ascii="Arial" w:hAnsi="Arial" w:cs="Arial"/>
-                <w:color w:val="000000"/>
-                <w:sz w:val="24"/>
-                <w:szCs w:val="24"/>
-                <w:lang w:val="es-EC"/>
-              </w:rPr>
-              <w:t>app</w:t>
-            </w:r>
-            <w:proofErr w:type="gramEnd"/>
-            <w:r>
-              <w:rPr>
-                <w:rFonts w:ascii="Arial" w:hAnsi="Arial" w:cs="Arial"/>
-                <w:color w:val="000000"/>
-                <w:sz w:val="24"/>
-                <w:szCs w:val="24"/>
-                <w:lang w:val="es-EC"/>
-              </w:rPr>
-              <w:t xml:space="preserve"> </w:t>
-            </w:r>
-            <w:proofErr w:type="spellStart"/>
-            <w:r>
-              <w:rPr>
-                <w:rFonts w:ascii="Arial" w:hAnsi="Arial" w:cs="Arial"/>
-                <w:color w:val="000000"/>
-                <w:sz w:val="24"/>
-                <w:szCs w:val="24"/>
-                <w:lang w:val="es-EC"/>
-              </w:rPr>
-              <w:t>Flutter</w:t>
-            </w:r>
-            <w:proofErr w:type="spellEnd"/>
-            <w:r>
-              <w:rPr>
-                <w:rFonts w:ascii="Arial" w:hAnsi="Arial" w:cs="Arial"/>
-                <w:color w:val="000000"/>
-                <w:sz w:val="24"/>
-                <w:szCs w:val="24"/>
-                <w:lang w:val="es-EC"/>
-              </w:rPr>
-              <w:t xml:space="preserve"> tanto del Cliente como del Conductor.</w:t>
+              <w:t>Integración del SDK de Firebase en la app Flutter tanto del Cliente como del Conductor.</w:t>
             </w:r>
           </w:p>
           <w:p>
@@ -970,51 +656,7 @@
                 <w:szCs w:val="24"/>
                 <w:lang w:val="es-EC"/>
               </w:rPr>
-              <w:t xml:space="preserve">Integración del SDK de </w:t>
-            </w:r>
-            <w:proofErr w:type="spellStart"/>
-            <w:r>
-              <w:rPr>
-                <w:rFonts w:ascii="Arial" w:hAnsi="Arial" w:cs="Arial"/>
-                <w:color w:val="000000"/>
-                <w:sz w:val="24"/>
-                <w:szCs w:val="24"/>
-                <w:lang w:val="es-EC"/>
-              </w:rPr>
-              <w:t>Firebase</w:t>
-            </w:r>
-            <w:proofErr w:type="spellEnd"/>
-            <w:r>
-              <w:rPr>
-                <w:rFonts w:ascii="Arial" w:hAnsi="Arial" w:cs="Arial"/>
-                <w:color w:val="000000"/>
-                <w:sz w:val="24"/>
-                <w:szCs w:val="24"/>
-                <w:lang w:val="es-EC"/>
-              </w:rPr>
-              <w:t xml:space="preserve"> en la </w:t>
-            </w:r>
-            <w:proofErr w:type="gramStart"/>
-            <w:r>
-              <w:rPr>
-                <w:rFonts w:ascii="Arial" w:hAnsi="Arial" w:cs="Arial"/>
-                <w:color w:val="000000"/>
-                <w:sz w:val="24"/>
-                <w:szCs w:val="24"/>
-                <w:lang w:val="es-EC"/>
-              </w:rPr>
-              <w:t>app</w:t>
-            </w:r>
-            <w:proofErr w:type="gramEnd"/>
-            <w:r>
-              <w:rPr>
-                <w:rFonts w:ascii="Arial" w:hAnsi="Arial" w:cs="Arial"/>
-                <w:color w:val="000000"/>
-                <w:sz w:val="24"/>
-                <w:szCs w:val="24"/>
-                <w:lang w:val="es-EC"/>
-              </w:rPr>
-              <w:t xml:space="preserve"> del Administrador en Angular. </w:t>
+              <w:t xml:space="preserve">Integración del SDK de Firebase en la app del Administrador en Angular. </w:t>
             </w:r>
           </w:p>
           <w:p>
@@ -1118,87 +760,7 @@
                 <w:szCs w:val="24"/>
                 <w:lang w:val="es-EC"/>
               </w:rPr>
-              <w:t xml:space="preserve">Creación de la cuenta de facturación en Google Cloud </w:t>
-            </w:r>
-            <w:proofErr w:type="spellStart"/>
-            <w:r>
-              <w:rPr>
-                <w:rFonts w:ascii="Arial" w:hAnsi="Arial" w:cs="Arial"/>
-                <w:sz w:val="24"/>
-                <w:szCs w:val="24"/>
-                <w:lang w:val="es-EC"/>
-              </w:rPr>
-              <w:t>Platform</w:t>
-            </w:r>
-            <w:proofErr w:type="spellEnd"/>
-            <w:r>
-              <w:rPr>
-                <w:rFonts w:ascii="Arial" w:hAnsi="Arial" w:cs="Arial"/>
-                <w:sz w:val="24"/>
-                <w:szCs w:val="24"/>
-                <w:lang w:val="es-EC"/>
-              </w:rPr>
-              <w:t xml:space="preserve"> para actualización del proyecto </w:t>
-            </w:r>
-            <w:proofErr w:type="spellStart"/>
-            <w:r>
-              <w:rPr>
-                <w:rFonts w:ascii="Arial" w:hAnsi="Arial" w:cs="Arial"/>
-                <w:sz w:val="24"/>
-                <w:szCs w:val="24"/>
-                <w:lang w:val="es-EC"/>
-              </w:rPr>
-              <w:t>Firebase</w:t>
-            </w:r>
-            <w:proofErr w:type="spellEnd"/>
-            <w:r>
-              <w:rPr>
-                <w:rFonts w:ascii="Arial" w:hAnsi="Arial" w:cs="Arial"/>
-                <w:sz w:val="24"/>
-                <w:szCs w:val="24"/>
-                <w:lang w:val="es-EC"/>
-              </w:rPr>
-              <w:t xml:space="preserve"> al Plan </w:t>
-            </w:r>
-            <w:proofErr w:type="spellStart"/>
-            <w:r>
-              <w:rPr>
-                <w:rFonts w:ascii="Arial" w:hAnsi="Arial" w:cs="Arial"/>
-                <w:sz w:val="24"/>
-                <w:szCs w:val="24"/>
-                <w:lang w:val="es-EC"/>
-              </w:rPr>
-              <w:t>Blaze</w:t>
-            </w:r>
-            <w:proofErr w:type="spellEnd"/>
-            <w:r>
-              <w:rPr>
-                <w:rFonts w:ascii="Arial" w:hAnsi="Arial" w:cs="Arial"/>
-                <w:sz w:val="24"/>
-                <w:szCs w:val="24"/>
-                <w:lang w:val="es-EC"/>
-              </w:rPr>
-              <w:t xml:space="preserve">, de este modo poder utilizar </w:t>
-            </w:r>
-            <w:proofErr w:type="spellStart"/>
-            <w:r>
-              <w:rPr>
-                <w:rFonts w:ascii="Arial" w:hAnsi="Arial" w:cs="Arial"/>
-                <w:sz w:val="24"/>
-                <w:szCs w:val="24"/>
-                <w:lang w:val="es-EC"/>
-              </w:rPr>
-              <w:t>Firebase</w:t>
-            </w:r>
-            <w:proofErr w:type="spellEnd"/>
-            <w:r>
-              <w:rPr>
-                <w:rFonts w:ascii="Arial" w:hAnsi="Arial" w:cs="Arial"/>
-                <w:sz w:val="24"/>
-                <w:szCs w:val="24"/>
-                <w:lang w:val="es-EC"/>
-              </w:rPr>
-              <w:t xml:space="preserve"> Storage.</w:t>
+              <w:t>Creación de la cuenta de facturación en Google Cloud Platform para actualización del proyecto Firebase al Plan Blaze, de este modo poder utilizar Firebase Storage.</w:t>
             </w:r>
           </w:p>
           <w:p>
@@ -1300,107 +862,7 @@
                 <w:szCs w:val="24"/>
                 <w:lang w:val="es-EC"/>
               </w:rPr>
-              <w:t xml:space="preserve">Implementación de las reglas de seguridad en </w:t>
-            </w:r>
-            <w:proofErr w:type="spellStart"/>
-            <w:r>
-              <w:rPr>
-                <w:rFonts w:ascii="Arial" w:hAnsi="Arial" w:cs="Arial"/>
-                <w:sz w:val="24"/>
-                <w:szCs w:val="24"/>
-                <w:lang w:val="es-EC"/>
-              </w:rPr>
-              <w:t>Firebase</w:t>
-            </w:r>
-            <w:proofErr w:type="spellEnd"/>
-            <w:r>
-              <w:rPr>
-                <w:rFonts w:ascii="Arial" w:hAnsi="Arial" w:cs="Arial"/>
-                <w:sz w:val="24"/>
-                <w:szCs w:val="24"/>
-                <w:lang w:val="es-EC"/>
-              </w:rPr>
-              <w:t xml:space="preserve"> </w:t>
-            </w:r>
-            <w:proofErr w:type="spellStart"/>
-            <w:r>
-              <w:rPr>
-                <w:rFonts w:ascii="Arial" w:hAnsi="Arial" w:cs="Arial"/>
-                <w:sz w:val="24"/>
-                <w:szCs w:val="24"/>
-                <w:lang w:val="es-EC"/>
-              </w:rPr>
-              <w:t>Firestore</w:t>
-            </w:r>
-            <w:proofErr w:type="spellEnd"/>
-            <w:r>
-              <w:rPr>
-                <w:rFonts w:ascii="Arial" w:hAnsi="Arial" w:cs="Arial"/>
-                <w:sz w:val="24"/>
-                <w:szCs w:val="24"/>
-                <w:lang w:val="es-EC"/>
-              </w:rPr>
-              <w:t xml:space="preserve">, </w:t>
-            </w:r>
-            <w:proofErr w:type="spellStart"/>
-            <w:r>
-              <w:rPr>
-                <w:rFonts w:ascii="Arial" w:hAnsi="Arial" w:cs="Arial"/>
-                <w:sz w:val="24"/>
-                <w:szCs w:val="24"/>
-                <w:lang w:val="es-EC"/>
-              </w:rPr>
-              <w:t>Realtime</w:t>
-            </w:r>
-            <w:proofErr w:type="spellEnd"/>
-            <w:r>
-              <w:rPr>
-                <w:rFonts w:ascii="Arial" w:hAnsi="Arial" w:cs="Arial"/>
-                <w:sz w:val="24"/>
-                <w:szCs w:val="24"/>
-                <w:lang w:val="es-EC"/>
-              </w:rPr>
-              <w:t xml:space="preserve"> </w:t>
-            </w:r>
-            <w:proofErr w:type="spellStart"/>
-            <w:r>
-              <w:rPr>
-                <w:rFonts w:ascii="Arial" w:hAnsi="Arial" w:cs="Arial"/>
-                <w:sz w:val="24"/>
-                <w:szCs w:val="24"/>
-                <w:lang w:val="es-EC"/>
-              </w:rPr>
-              <w:t>Database</w:t>
-            </w:r>
-            <w:proofErr w:type="spellEnd"/>
-            <w:r>
-              <w:rPr>
-                <w:rFonts w:ascii="Arial" w:hAnsi="Arial" w:cs="Arial"/>
-                <w:sz w:val="24"/>
-                <w:szCs w:val="24"/>
-                <w:lang w:val="es-EC"/>
-              </w:rPr>
-              <w:t xml:space="preserve"> y </w:t>
-            </w:r>
-            <w:proofErr w:type="spellStart"/>
-            <w:r>
-              <w:rPr>
-                <w:rFonts w:ascii="Arial" w:hAnsi="Arial" w:cs="Arial"/>
-                <w:sz w:val="24"/>
-                <w:szCs w:val="24"/>
-                <w:lang w:val="es-EC"/>
-              </w:rPr>
-              <w:t>Firebase</w:t>
-            </w:r>
-            <w:proofErr w:type="spellEnd"/>
-            <w:r>
-              <w:rPr>
-                <w:rFonts w:ascii="Arial" w:hAnsi="Arial" w:cs="Arial"/>
-                <w:sz w:val="24"/>
-                <w:szCs w:val="24"/>
-                <w:lang w:val="es-EC"/>
-              </w:rPr>
-              <w:t xml:space="preserve"> Storage. </w:t>
+              <w:t xml:space="preserve">Implementación de las reglas de seguridad en Firebase Firestore, Realtime Database y Firebase Storage. </w:t>
             </w:r>
           </w:p>
           <w:p>
@@ -1514,29 +976,16 @@
                 <w:lang w:val="es-EC"/>
               </w:rPr>
             </w:pPr>
-            <w:proofErr w:type="spellStart"/>
-            <w:r>
-              <w:rPr>
-                <w:rFonts w:ascii="Arial" w:hAnsi="Arial" w:cs="Arial"/>
-                <w:b/>
-                <w:bCs/>
-                <w:sz w:val="24"/>
-                <w:szCs w:val="24"/>
-                <w:lang w:val="es-EC"/>
-              </w:rPr>
-              <w:t>Sprints</w:t>
-            </w:r>
-            <w:proofErr w:type="spellEnd"/>
-            <w:r>
-              <w:rPr>
-                <w:rFonts w:ascii="Arial" w:hAnsi="Arial" w:cs="Arial"/>
-                <w:b/>
-                <w:bCs/>
-                <w:sz w:val="24"/>
-                <w:szCs w:val="24"/>
-                <w:lang w:val="es-EC"/>
-              </w:rPr>
-              <w:t xml:space="preserve">. </w:t>
+            <w:r>
+              <w:rPr>
+                <w:rFonts w:ascii="Arial" w:hAnsi="Arial" w:cs="Arial"/>
+                <w:b/>
+                <w:bCs/>
+                <w:sz w:val="24"/>
+                <w:szCs w:val="24"/>
+                <w:lang w:val="es-EC"/>
+              </w:rPr>
+              <w:t xml:space="preserve">Sprints. </w:t>
             </w:r>
           </w:p>
         </w:tc>
@@ -1891,29 +1340,7 @@
                 <w:szCs w:val="24"/>
                 <w:lang w:val="es-EC"/>
               </w:rPr>
-              <w:t xml:space="preserve">Diseño de la estructura </w:t>
-            </w:r>
-            <w:proofErr w:type="spellStart"/>
-            <w:r>
-              <w:rPr>
-                <w:rFonts w:ascii="Arial" w:hAnsi="Arial" w:cs="Arial"/>
-                <w:color w:val="000000"/>
-                <w:sz w:val="24"/>
-                <w:szCs w:val="24"/>
-                <w:lang w:val="es-EC"/>
-              </w:rPr>
-              <w:t>json</w:t>
-            </w:r>
-            <w:proofErr w:type="spellEnd"/>
-            <w:r>
-              <w:rPr>
-                <w:rFonts w:ascii="Arial" w:hAnsi="Arial" w:cs="Arial"/>
-                <w:color w:val="000000"/>
-                <w:sz w:val="24"/>
-                <w:szCs w:val="24"/>
-                <w:lang w:val="es-EC"/>
-              </w:rPr>
-              <w:t xml:space="preserve"> para la comunicación en tiempo real entre Conductor y Pasajero.</w:t>
+              <w:t>Diseño de la estructura json para la comunicación en tiempo real entre Conductor y Pasajero.</w:t>
             </w:r>
           </w:p>
           <w:p>
@@ -2449,7 +1876,6 @@
                 <w:lang w:val="es-EC"/>
               </w:rPr>
             </w:pPr>
-            <w:proofErr w:type="spellStart"/>
             <w:r>
               <w:rPr>
                 <w:rFonts w:ascii="Arial" w:hAnsi="Arial" w:cs="Arial"/>
@@ -2460,19 +1886,7 @@
                 <w:lang w:val="es-EC"/>
               </w:rPr>
               <w:lastRenderedPageBreak/>
-              <w:t>Sprints</w:t>
-            </w:r>
-            <w:proofErr w:type="spellEnd"/>
-            <w:r>
-              <w:rPr>
-                <w:rFonts w:ascii="Arial" w:hAnsi="Arial" w:cs="Arial"/>
-                <w:b/>
-                <w:bCs/>
-                <w:sz w:val="24"/>
-                <w:szCs w:val="24"/>
-                <w:lang w:val="es-EC"/>
-              </w:rPr>
-              <w:t xml:space="preserve">. </w:t>
+              <w:t xml:space="preserve">Sprints. </w:t>
             </w:r>
           </w:p>
         </w:tc>
@@ -2643,47 +2057,7 @@
                 <w:szCs w:val="24"/>
                 <w:lang w:val="es-EC"/>
               </w:rPr>
-              <w:t>Capacitación en la arquitectura MVVM (</w:t>
-            </w:r>
-            <w:proofErr w:type="spellStart"/>
-            <w:r>
-              <w:rPr>
-                <w:rFonts w:ascii="Arial" w:hAnsi="Arial" w:cs="Arial"/>
-                <w:sz w:val="24"/>
-                <w:szCs w:val="24"/>
-                <w:lang w:val="es-EC"/>
-              </w:rPr>
-              <w:t>Model</w:t>
-            </w:r>
-            <w:proofErr w:type="spellEnd"/>
-            <w:r>
-              <w:rPr>
-                <w:rFonts w:ascii="Arial" w:hAnsi="Arial" w:cs="Arial"/>
-                <w:sz w:val="24"/>
-                <w:szCs w:val="24"/>
-                <w:lang w:val="es-EC"/>
-              </w:rPr>
-              <w:t>-View-</w:t>
-            </w:r>
-            <w:proofErr w:type="spellStart"/>
-            <w:r>
-              <w:rPr>
-                <w:rFonts w:ascii="Arial" w:hAnsi="Arial" w:cs="Arial"/>
-                <w:sz w:val="24"/>
-                <w:szCs w:val="24"/>
-                <w:lang w:val="es-EC"/>
-              </w:rPr>
-              <w:t>ViewModel</w:t>
-            </w:r>
-            <w:proofErr w:type="spellEnd"/>
-            <w:r>
-              <w:rPr>
-                <w:rFonts w:ascii="Arial" w:hAnsi="Arial" w:cs="Arial"/>
-                <w:sz w:val="24"/>
-                <w:szCs w:val="24"/>
-                <w:lang w:val="es-EC"/>
-              </w:rPr>
-              <w:t>).</w:t>
+              <w:t>Capacitación en la arquitectura MVVM (Model-View-ViewModel).</w:t>
             </w:r>
           </w:p>
           <w:p>
@@ -2788,47 +2162,7 @@
                 <w:szCs w:val="24"/>
                 <w:lang w:val="es-EC"/>
               </w:rPr>
-              <w:t xml:space="preserve">Capacitación en el principio </w:t>
-            </w:r>
-            <w:proofErr w:type="spellStart"/>
-            <w:r>
-              <w:rPr>
-                <w:rFonts w:ascii="Arial" w:hAnsi="Arial" w:cs="Arial"/>
-                <w:sz w:val="24"/>
-                <w:szCs w:val="24"/>
-                <w:lang w:val="es-EC"/>
-              </w:rPr>
-              <w:t>Feature-Based</w:t>
-            </w:r>
-            <w:proofErr w:type="spellEnd"/>
-            <w:r>
-              <w:rPr>
-                <w:rFonts w:ascii="Arial" w:hAnsi="Arial" w:cs="Arial"/>
-                <w:sz w:val="24"/>
-                <w:szCs w:val="24"/>
-                <w:lang w:val="es-EC"/>
-              </w:rPr>
-              <w:t xml:space="preserve"> </w:t>
-            </w:r>
-            <w:proofErr w:type="spellStart"/>
-            <w:r>
-              <w:rPr>
-                <w:rFonts w:ascii="Arial" w:hAnsi="Arial" w:cs="Arial"/>
-                <w:sz w:val="24"/>
-                <w:szCs w:val="24"/>
-                <w:lang w:val="es-EC"/>
-              </w:rPr>
-              <w:t>Development</w:t>
-            </w:r>
-            <w:proofErr w:type="spellEnd"/>
-            <w:r>
-              <w:rPr>
-                <w:rFonts w:ascii="Arial" w:hAnsi="Arial" w:cs="Arial"/>
-                <w:sz w:val="24"/>
-                <w:szCs w:val="24"/>
-                <w:lang w:val="es-EC"/>
-              </w:rPr>
-              <w:t xml:space="preserve"> para la correcta estructuración del proyecto.</w:t>
+              <w:t>Capacitación en el principio Feature-Based Development para la correcta estructuración del proyecto.</w:t>
             </w:r>
           </w:p>
           <w:p>
@@ -2930,67 +2264,7 @@
                 <w:szCs w:val="24"/>
                 <w:lang w:val="es-EC"/>
               </w:rPr>
-              <w:t xml:space="preserve">Resolución del problema de compatibilidad de los paquetes de </w:t>
-            </w:r>
-            <w:proofErr w:type="spellStart"/>
-            <w:r>
-              <w:rPr>
-                <w:rFonts w:ascii="Arial" w:hAnsi="Arial" w:cs="Arial"/>
-                <w:sz w:val="24"/>
-                <w:szCs w:val="24"/>
-                <w:lang w:val="es-EC"/>
-              </w:rPr>
-              <w:t>Firebase</w:t>
-            </w:r>
-            <w:proofErr w:type="spellEnd"/>
-            <w:r>
-              <w:rPr>
-                <w:rFonts w:ascii="Arial" w:hAnsi="Arial" w:cs="Arial"/>
-                <w:sz w:val="24"/>
-                <w:szCs w:val="24"/>
-                <w:lang w:val="es-EC"/>
-              </w:rPr>
-              <w:t xml:space="preserve"> con la versión de </w:t>
-            </w:r>
-            <w:proofErr w:type="spellStart"/>
-            <w:r>
-              <w:rPr>
-                <w:rFonts w:ascii="Arial" w:hAnsi="Arial" w:cs="Arial"/>
-                <w:sz w:val="24"/>
-                <w:szCs w:val="24"/>
-                <w:lang w:val="es-EC"/>
-              </w:rPr>
-              <w:t>Kotlin</w:t>
-            </w:r>
-            <w:proofErr w:type="spellEnd"/>
-            <w:r>
-              <w:rPr>
-                <w:rFonts w:ascii="Arial" w:hAnsi="Arial" w:cs="Arial"/>
-                <w:sz w:val="24"/>
-                <w:szCs w:val="24"/>
-                <w:lang w:val="es-EC"/>
-              </w:rPr>
-              <w:t xml:space="preserve"> y el SDK de </w:t>
-            </w:r>
-            <w:proofErr w:type="spellStart"/>
-            <w:r>
-              <w:rPr>
-                <w:rFonts w:ascii="Arial" w:hAnsi="Arial" w:cs="Arial"/>
-                <w:sz w:val="24"/>
-                <w:szCs w:val="24"/>
-                <w:lang w:val="es-EC"/>
-              </w:rPr>
-              <w:t>Flutter</w:t>
-            </w:r>
-            <w:proofErr w:type="spellEnd"/>
-            <w:r>
-              <w:rPr>
-                <w:rFonts w:ascii="Arial" w:hAnsi="Arial" w:cs="Arial"/>
-                <w:sz w:val="24"/>
-                <w:szCs w:val="24"/>
-                <w:lang w:val="es-EC"/>
-              </w:rPr>
-              <w:t xml:space="preserve">. </w:t>
+              <w:t xml:space="preserve">Resolución del problema de compatibilidad de los paquetes de Firebase con la versión de Kotlin y el SDK de Flutter. </w:t>
             </w:r>
           </w:p>
           <w:p>
@@ -3401,27 +2675,7 @@
                 <w:szCs w:val="24"/>
                 <w:lang w:val="es-EC"/>
               </w:rPr>
-              <w:t>Implementación del “</w:t>
-            </w:r>
-            <w:proofErr w:type="spellStart"/>
-            <w:r>
-              <w:rPr>
-                <w:rFonts w:ascii="Arial" w:hAnsi="Arial" w:cs="Arial"/>
-                <w:sz w:val="24"/>
-                <w:szCs w:val="24"/>
-                <w:lang w:val="es-EC"/>
-              </w:rPr>
-              <w:t>Drawer</w:t>
-            </w:r>
-            <w:proofErr w:type="spellEnd"/>
-            <w:r>
-              <w:rPr>
-                <w:rFonts w:ascii="Arial" w:hAnsi="Arial" w:cs="Arial"/>
-                <w:sz w:val="24"/>
-                <w:szCs w:val="24"/>
-                <w:lang w:val="es-EC"/>
-              </w:rPr>
-              <w:t>” para la implementación del “Cierre de sesión”</w:t>
+              <w:t>Implementación del “Drawer” para la implementación del “Cierre de sesión”</w:t>
             </w:r>
           </w:p>
           <w:p>
@@ -3555,29 +2809,16 @@
                 <w:lang w:val="es-EC"/>
               </w:rPr>
             </w:pPr>
-            <w:proofErr w:type="spellStart"/>
-            <w:r>
-              <w:rPr>
-                <w:rFonts w:ascii="Arial" w:hAnsi="Arial" w:cs="Arial"/>
-                <w:b/>
-                <w:bCs/>
-                <w:sz w:val="24"/>
-                <w:szCs w:val="24"/>
-                <w:lang w:val="es-EC"/>
-              </w:rPr>
-              <w:t>Sprints</w:t>
-            </w:r>
-            <w:proofErr w:type="spellEnd"/>
-            <w:r>
-              <w:rPr>
-                <w:rFonts w:ascii="Arial" w:hAnsi="Arial" w:cs="Arial"/>
-                <w:b/>
-                <w:bCs/>
-                <w:sz w:val="24"/>
-                <w:szCs w:val="24"/>
-                <w:lang w:val="es-EC"/>
-              </w:rPr>
-              <w:t xml:space="preserve">. </w:t>
+            <w:r>
+              <w:rPr>
+                <w:rFonts w:ascii="Arial" w:hAnsi="Arial" w:cs="Arial"/>
+                <w:b/>
+                <w:bCs/>
+                <w:sz w:val="24"/>
+                <w:szCs w:val="24"/>
+                <w:lang w:val="es-EC"/>
+              </w:rPr>
+              <w:t xml:space="preserve">Sprints. </w:t>
             </w:r>
           </w:p>
         </w:tc>
@@ -4339,6 +3580,1508 @@
               <w:t>Implementación de la funcionalidad “Editar conductores”</w:t>
             </w:r>
           </w:p>
+          <w:p>
+            <w:pPr>
+              <w:rPr>
+                <w:rFonts w:ascii="Arial" w:hAnsi="Arial" w:cs="Arial"/>
+                <w:sz w:val="24"/>
+                <w:szCs w:val="24"/>
+                <w:lang w:val="es-EC"/>
+              </w:rPr>
+            </w:pPr>
+          </w:p>
+        </w:tc>
+        <w:tc>
+          <w:tcPr>
+            <w:tcW w:w="1756" w:type="dxa"/>
+          </w:tcPr>
+          <w:p>
+            <w:pPr>
+              <w:rPr>
+                <w:rFonts w:ascii="Arial" w:hAnsi="Arial" w:cs="Arial"/>
+                <w:sz w:val="24"/>
+                <w:szCs w:val="24"/>
+                <w:lang w:val="es-EC"/>
+              </w:rPr>
+            </w:pPr>
+            <w:r>
+              <w:rPr>
+                <w:rFonts w:ascii="Arial" w:hAnsi="Arial" w:cs="Arial"/>
+                <w:sz w:val="24"/>
+                <w:szCs w:val="24"/>
+                <w:lang w:val="es-EC"/>
+              </w:rPr>
+              <w:t>Completado</w:t>
+            </w:r>
+          </w:p>
+        </w:tc>
+      </w:tr>
+    </w:tbl>
+    <w:p>
+      <w:pPr>
+        <w:rPr>
+          <w:b/>
+          <w:bCs/>
+          <w:sz w:val="44"/>
+          <w:szCs w:val="44"/>
+          <w:lang w:val="es-EC"/>
+        </w:rPr>
+      </w:pPr>
+    </w:p>
+    <w:tbl>
+      <w:tblPr>
+        <w:tblStyle w:val="Tablaconcuadrcula"/>
+        <w:tblW w:w="0" w:type="auto"/>
+        <w:tblLook w:val="04A0" w:firstRow="1" w:lastRow="0" w:firstColumn="1" w:lastColumn="0" w:noHBand="0" w:noVBand="1"/>
+      </w:tblPr>
+      <w:tblGrid>
+        <w:gridCol w:w="1232"/>
+        <w:gridCol w:w="1385"/>
+        <w:gridCol w:w="8577"/>
+        <w:gridCol w:w="1756"/>
+      </w:tblGrid>
+      <w:tr>
+        <w:tc>
+          <w:tcPr>
+            <w:tcW w:w="1232" w:type="dxa"/>
+          </w:tcPr>
+          <w:p>
+            <w:pPr>
+              <w:rPr>
+                <w:rFonts w:ascii="Arial" w:hAnsi="Arial" w:cs="Arial"/>
+                <w:b/>
+                <w:bCs/>
+                <w:sz w:val="24"/>
+                <w:szCs w:val="24"/>
+                <w:lang w:val="es-EC"/>
+              </w:rPr>
+            </w:pPr>
+            <w:r>
+              <w:rPr>
+                <w:rFonts w:ascii="Arial" w:hAnsi="Arial" w:cs="Arial"/>
+                <w:b/>
+                <w:bCs/>
+                <w:sz w:val="24"/>
+                <w:szCs w:val="24"/>
+                <w:lang w:val="es-EC"/>
+              </w:rPr>
+              <w:t xml:space="preserve">Sprints. </w:t>
+            </w:r>
+          </w:p>
+        </w:tc>
+        <w:tc>
+          <w:tcPr>
+            <w:tcW w:w="1385" w:type="dxa"/>
+          </w:tcPr>
+          <w:p>
+            <w:pPr>
+              <w:rPr>
+                <w:rFonts w:ascii="Arial" w:hAnsi="Arial" w:cs="Arial"/>
+                <w:b/>
+                <w:bCs/>
+                <w:sz w:val="24"/>
+                <w:szCs w:val="24"/>
+                <w:lang w:val="es-EC"/>
+              </w:rPr>
+            </w:pPr>
+            <w:r>
+              <w:rPr>
+                <w:rFonts w:ascii="Arial" w:hAnsi="Arial" w:cs="Arial"/>
+                <w:b/>
+                <w:bCs/>
+                <w:sz w:val="24"/>
+                <w:szCs w:val="24"/>
+                <w:lang w:val="es-EC"/>
+              </w:rPr>
+              <w:t>Días</w:t>
+            </w:r>
+          </w:p>
+        </w:tc>
+        <w:tc>
+          <w:tcPr>
+            <w:tcW w:w="8577" w:type="dxa"/>
+          </w:tcPr>
+          <w:p>
+            <w:pPr>
+              <w:rPr>
+                <w:rFonts w:ascii="Arial" w:hAnsi="Arial" w:cs="Arial"/>
+                <w:b/>
+                <w:bCs/>
+                <w:sz w:val="24"/>
+                <w:szCs w:val="24"/>
+                <w:lang w:val="es-EC"/>
+              </w:rPr>
+            </w:pPr>
+            <w:r>
+              <w:rPr>
+                <w:rFonts w:ascii="Arial" w:hAnsi="Arial" w:cs="Arial"/>
+                <w:b/>
+                <w:bCs/>
+                <w:sz w:val="24"/>
+                <w:szCs w:val="24"/>
+                <w:lang w:val="es-EC"/>
+              </w:rPr>
+              <w:t>Actividades</w:t>
+            </w:r>
+          </w:p>
+        </w:tc>
+        <w:tc>
+          <w:tcPr>
+            <w:tcW w:w="1756" w:type="dxa"/>
+          </w:tcPr>
+          <w:p>
+            <w:pPr>
+              <w:rPr>
+                <w:rFonts w:ascii="Arial" w:hAnsi="Arial" w:cs="Arial"/>
+                <w:b/>
+                <w:bCs/>
+                <w:sz w:val="24"/>
+                <w:szCs w:val="24"/>
+                <w:lang w:val="es-EC"/>
+              </w:rPr>
+            </w:pPr>
+            <w:r>
+              <w:rPr>
+                <w:rFonts w:ascii="Arial" w:hAnsi="Arial" w:cs="Arial"/>
+                <w:b/>
+                <w:bCs/>
+                <w:sz w:val="24"/>
+                <w:szCs w:val="24"/>
+                <w:lang w:val="es-EC"/>
+              </w:rPr>
+              <w:t xml:space="preserve">Estado </w:t>
+            </w:r>
+          </w:p>
+          <w:p>
+            <w:pPr>
+              <w:rPr>
+                <w:rFonts w:ascii="Arial" w:hAnsi="Arial" w:cs="Arial"/>
+                <w:b/>
+                <w:bCs/>
+                <w:sz w:val="24"/>
+                <w:szCs w:val="24"/>
+                <w:lang w:val="es-EC"/>
+              </w:rPr>
+            </w:pPr>
+          </w:p>
+        </w:tc>
+      </w:tr>
+      <w:tr>
+        <w:tc>
+          <w:tcPr>
+            <w:tcW w:w="1232" w:type="dxa"/>
+            <w:vMerge w:val="restart"/>
+          </w:tcPr>
+          <w:p>
+            <w:pPr>
+              <w:rPr>
+                <w:rFonts w:ascii="Arial" w:hAnsi="Arial" w:cs="Arial"/>
+                <w:sz w:val="24"/>
+                <w:szCs w:val="24"/>
+                <w:lang w:val="es-EC"/>
+              </w:rPr>
+            </w:pPr>
+            <w:r>
+              <w:rPr>
+                <w:rFonts w:ascii="Arial" w:hAnsi="Arial" w:cs="Arial"/>
+                <w:sz w:val="24"/>
+                <w:szCs w:val="24"/>
+                <w:lang w:val="es-EC"/>
+              </w:rPr>
+              <w:t>5</w:t>
+            </w:r>
+          </w:p>
+        </w:tc>
+        <w:tc>
+          <w:tcPr>
+            <w:tcW w:w="1385" w:type="dxa"/>
+          </w:tcPr>
+          <w:p>
+            <w:pPr>
+              <w:rPr>
+                <w:rFonts w:ascii="Arial" w:hAnsi="Arial" w:cs="Arial"/>
+                <w:sz w:val="24"/>
+                <w:szCs w:val="24"/>
+                <w:lang w:val="es-EC"/>
+              </w:rPr>
+            </w:pPr>
+            <w:r>
+              <w:rPr>
+                <w:rFonts w:ascii="Arial" w:hAnsi="Arial" w:cs="Arial"/>
+                <w:sz w:val="24"/>
+                <w:szCs w:val="24"/>
+                <w:lang w:val="es-EC"/>
+              </w:rPr>
+              <w:t>Martes</w:t>
+            </w:r>
+          </w:p>
+        </w:tc>
+        <w:tc>
+          <w:tcPr>
+            <w:tcW w:w="8577" w:type="dxa"/>
+          </w:tcPr>
+          <w:p>
+            <w:pPr>
+              <w:rPr>
+                <w:rFonts w:ascii="Arial" w:hAnsi="Arial" w:cs="Arial"/>
+                <w:color w:val="000000"/>
+                <w:sz w:val="24"/>
+                <w:szCs w:val="24"/>
+                <w:lang w:val="es-EC"/>
+              </w:rPr>
+            </w:pPr>
+          </w:p>
+        </w:tc>
+        <w:tc>
+          <w:tcPr>
+            <w:tcW w:w="1756" w:type="dxa"/>
+          </w:tcPr>
+          <w:p>
+            <w:pPr>
+              <w:rPr>
+                <w:rFonts w:ascii="Arial" w:hAnsi="Arial" w:cs="Arial"/>
+                <w:color w:val="000000"/>
+                <w:sz w:val="24"/>
+                <w:szCs w:val="24"/>
+                <w:lang w:val="es-EC"/>
+              </w:rPr>
+            </w:pPr>
+            <w:r>
+              <w:rPr>
+                <w:rFonts w:ascii="Arial" w:hAnsi="Arial" w:cs="Arial"/>
+                <w:color w:val="000000"/>
+                <w:sz w:val="24"/>
+                <w:szCs w:val="24"/>
+                <w:lang w:val="es-EC"/>
+              </w:rPr>
+              <w:t>Completado</w:t>
+            </w:r>
+          </w:p>
+        </w:tc>
+      </w:tr>
+      <w:tr>
+        <w:tc>
+          <w:tcPr>
+            <w:tcW w:w="1232" w:type="dxa"/>
+            <w:vMerge/>
+          </w:tcPr>
+          <w:p>
+            <w:pPr>
+              <w:rPr>
+                <w:rFonts w:ascii="Arial" w:hAnsi="Arial" w:cs="Arial"/>
+                <w:b/>
+                <w:bCs/>
+                <w:sz w:val="24"/>
+                <w:szCs w:val="24"/>
+                <w:lang w:val="es-EC"/>
+              </w:rPr>
+            </w:pPr>
+          </w:p>
+        </w:tc>
+        <w:tc>
+          <w:tcPr>
+            <w:tcW w:w="1385" w:type="dxa"/>
+          </w:tcPr>
+          <w:p>
+            <w:pPr>
+              <w:rPr>
+                <w:rFonts w:ascii="Arial" w:hAnsi="Arial" w:cs="Arial"/>
+                <w:sz w:val="24"/>
+                <w:szCs w:val="24"/>
+                <w:lang w:val="es-EC"/>
+              </w:rPr>
+            </w:pPr>
+            <w:r>
+              <w:rPr>
+                <w:rFonts w:ascii="Arial" w:hAnsi="Arial" w:cs="Arial"/>
+                <w:sz w:val="24"/>
+                <w:szCs w:val="24"/>
+                <w:lang w:val="es-EC"/>
+              </w:rPr>
+              <w:t>Miércoles</w:t>
+            </w:r>
+          </w:p>
+        </w:tc>
+        <w:tc>
+          <w:tcPr>
+            <w:tcW w:w="8577" w:type="dxa"/>
+          </w:tcPr>
+          <w:p>
+            <w:pPr>
+              <w:rPr>
+                <w:rFonts w:ascii="Arial" w:hAnsi="Arial" w:cs="Arial"/>
+                <w:sz w:val="24"/>
+                <w:szCs w:val="24"/>
+              </w:rPr>
+            </w:pPr>
+          </w:p>
+        </w:tc>
+        <w:tc>
+          <w:tcPr>
+            <w:tcW w:w="1756" w:type="dxa"/>
+          </w:tcPr>
+          <w:p>
+            <w:pPr>
+              <w:rPr>
+                <w:rFonts w:ascii="Arial" w:hAnsi="Arial" w:cs="Arial"/>
+                <w:sz w:val="24"/>
+                <w:szCs w:val="24"/>
+                <w:lang w:val="es-EC"/>
+              </w:rPr>
+            </w:pPr>
+            <w:r>
+              <w:rPr>
+                <w:rFonts w:ascii="Arial" w:hAnsi="Arial" w:cs="Arial"/>
+                <w:sz w:val="24"/>
+                <w:szCs w:val="24"/>
+                <w:lang w:val="es-EC"/>
+              </w:rPr>
+              <w:t>Completado</w:t>
+            </w:r>
+          </w:p>
+        </w:tc>
+      </w:tr>
+      <w:tr>
+        <w:tc>
+          <w:tcPr>
+            <w:tcW w:w="1232" w:type="dxa"/>
+            <w:vMerge/>
+          </w:tcPr>
+          <w:p>
+            <w:pPr>
+              <w:rPr>
+                <w:rFonts w:ascii="Arial" w:hAnsi="Arial" w:cs="Arial"/>
+                <w:b/>
+                <w:bCs/>
+                <w:sz w:val="24"/>
+                <w:szCs w:val="24"/>
+                <w:lang w:val="es-EC"/>
+              </w:rPr>
+            </w:pPr>
+          </w:p>
+        </w:tc>
+        <w:tc>
+          <w:tcPr>
+            <w:tcW w:w="1385" w:type="dxa"/>
+          </w:tcPr>
+          <w:p>
+            <w:pPr>
+              <w:rPr>
+                <w:rFonts w:ascii="Arial" w:hAnsi="Arial" w:cs="Arial"/>
+                <w:sz w:val="24"/>
+                <w:szCs w:val="24"/>
+                <w:lang w:val="es-EC"/>
+              </w:rPr>
+            </w:pPr>
+            <w:r>
+              <w:rPr>
+                <w:rFonts w:ascii="Arial" w:hAnsi="Arial" w:cs="Arial"/>
+                <w:sz w:val="24"/>
+                <w:szCs w:val="24"/>
+                <w:lang w:val="es-EC"/>
+              </w:rPr>
+              <w:t>Jueves</w:t>
+            </w:r>
+          </w:p>
+        </w:tc>
+        <w:tc>
+          <w:tcPr>
+            <w:tcW w:w="8577" w:type="dxa"/>
+          </w:tcPr>
+          <w:p>
+            <w:pPr>
+              <w:rPr>
+                <w:rFonts w:ascii="Arial" w:hAnsi="Arial" w:cs="Arial"/>
+                <w:sz w:val="24"/>
+                <w:szCs w:val="24"/>
+                <w:lang w:val="es-EC"/>
+              </w:rPr>
+            </w:pPr>
+          </w:p>
+        </w:tc>
+        <w:tc>
+          <w:tcPr>
+            <w:tcW w:w="1756" w:type="dxa"/>
+          </w:tcPr>
+          <w:p>
+            <w:pPr>
+              <w:rPr>
+                <w:rFonts w:ascii="Arial" w:hAnsi="Arial" w:cs="Arial"/>
+                <w:sz w:val="24"/>
+                <w:szCs w:val="24"/>
+                <w:lang w:val="es-EC"/>
+              </w:rPr>
+            </w:pPr>
+            <w:r>
+              <w:rPr>
+                <w:rFonts w:ascii="Arial" w:hAnsi="Arial" w:cs="Arial"/>
+                <w:sz w:val="24"/>
+                <w:szCs w:val="24"/>
+                <w:lang w:val="es-EC"/>
+              </w:rPr>
+              <w:t>Completado</w:t>
+            </w:r>
+          </w:p>
+        </w:tc>
+      </w:tr>
+      <w:tr>
+        <w:tc>
+          <w:tcPr>
+            <w:tcW w:w="1232" w:type="dxa"/>
+            <w:vMerge/>
+          </w:tcPr>
+          <w:p>
+            <w:pPr>
+              <w:rPr>
+                <w:rFonts w:ascii="Arial" w:hAnsi="Arial" w:cs="Arial"/>
+                <w:b/>
+                <w:bCs/>
+                <w:sz w:val="24"/>
+                <w:szCs w:val="24"/>
+                <w:lang w:val="es-EC"/>
+              </w:rPr>
+            </w:pPr>
+          </w:p>
+        </w:tc>
+        <w:tc>
+          <w:tcPr>
+            <w:tcW w:w="1385" w:type="dxa"/>
+          </w:tcPr>
+          <w:p>
+            <w:pPr>
+              <w:rPr>
+                <w:rFonts w:ascii="Arial" w:hAnsi="Arial" w:cs="Arial"/>
+                <w:sz w:val="24"/>
+                <w:szCs w:val="24"/>
+                <w:lang w:val="es-EC"/>
+              </w:rPr>
+            </w:pPr>
+            <w:r>
+              <w:rPr>
+                <w:rFonts w:ascii="Arial" w:hAnsi="Arial" w:cs="Arial"/>
+                <w:sz w:val="24"/>
+                <w:szCs w:val="24"/>
+                <w:lang w:val="es-EC"/>
+              </w:rPr>
+              <w:t>Viernes</w:t>
+            </w:r>
+          </w:p>
+        </w:tc>
+        <w:tc>
+          <w:tcPr>
+            <w:tcW w:w="8577" w:type="dxa"/>
+          </w:tcPr>
+          <w:p>
+            <w:pPr>
+              <w:rPr>
+                <w:rFonts w:ascii="Arial" w:hAnsi="Arial" w:cs="Arial"/>
+                <w:sz w:val="24"/>
+                <w:szCs w:val="24"/>
+                <w:lang w:val="es-EC"/>
+              </w:rPr>
+            </w:pPr>
+          </w:p>
+        </w:tc>
+        <w:tc>
+          <w:tcPr>
+            <w:tcW w:w="1756" w:type="dxa"/>
+          </w:tcPr>
+          <w:p>
+            <w:pPr>
+              <w:rPr>
+                <w:rFonts w:ascii="Arial" w:hAnsi="Arial" w:cs="Arial"/>
+                <w:sz w:val="24"/>
+                <w:szCs w:val="24"/>
+                <w:lang w:val="es-EC"/>
+              </w:rPr>
+            </w:pPr>
+            <w:r>
+              <w:rPr>
+                <w:rFonts w:ascii="Arial" w:hAnsi="Arial" w:cs="Arial"/>
+                <w:sz w:val="24"/>
+                <w:szCs w:val="24"/>
+                <w:lang w:val="es-EC"/>
+              </w:rPr>
+              <w:t>Completado</w:t>
+            </w:r>
+          </w:p>
+        </w:tc>
+      </w:tr>
+      <w:tr>
+        <w:tc>
+          <w:tcPr>
+            <w:tcW w:w="1232" w:type="dxa"/>
+            <w:vMerge/>
+          </w:tcPr>
+          <w:p>
+            <w:pPr>
+              <w:rPr>
+                <w:rFonts w:ascii="Arial" w:hAnsi="Arial" w:cs="Arial"/>
+                <w:b/>
+                <w:bCs/>
+                <w:sz w:val="24"/>
+                <w:szCs w:val="24"/>
+                <w:lang w:val="es-EC"/>
+              </w:rPr>
+            </w:pPr>
+          </w:p>
+        </w:tc>
+        <w:tc>
+          <w:tcPr>
+            <w:tcW w:w="1385" w:type="dxa"/>
+          </w:tcPr>
+          <w:p>
+            <w:pPr>
+              <w:rPr>
+                <w:rFonts w:ascii="Arial" w:hAnsi="Arial" w:cs="Arial"/>
+                <w:sz w:val="24"/>
+                <w:szCs w:val="24"/>
+                <w:lang w:val="es-EC"/>
+              </w:rPr>
+            </w:pPr>
+            <w:r>
+              <w:rPr>
+                <w:rFonts w:ascii="Arial" w:hAnsi="Arial" w:cs="Arial"/>
+                <w:sz w:val="24"/>
+                <w:szCs w:val="24"/>
+                <w:lang w:val="es-EC"/>
+              </w:rPr>
+              <w:t>Sábado</w:t>
+            </w:r>
+          </w:p>
+        </w:tc>
+        <w:tc>
+          <w:tcPr>
+            <w:tcW w:w="8577" w:type="dxa"/>
+          </w:tcPr>
+          <w:p>
+            <w:pPr>
+              <w:rPr>
+                <w:rFonts w:ascii="Arial" w:hAnsi="Arial" w:cs="Arial"/>
+                <w:sz w:val="24"/>
+                <w:szCs w:val="24"/>
+                <w:lang w:val="es-EC"/>
+              </w:rPr>
+            </w:pPr>
+          </w:p>
+        </w:tc>
+        <w:tc>
+          <w:tcPr>
+            <w:tcW w:w="1756" w:type="dxa"/>
+          </w:tcPr>
+          <w:p>
+            <w:pPr>
+              <w:rPr>
+                <w:rFonts w:ascii="Arial" w:hAnsi="Arial" w:cs="Arial"/>
+                <w:sz w:val="24"/>
+                <w:szCs w:val="24"/>
+                <w:lang w:val="es-EC"/>
+              </w:rPr>
+            </w:pPr>
+            <w:r>
+              <w:rPr>
+                <w:rFonts w:ascii="Arial" w:hAnsi="Arial" w:cs="Arial"/>
+                <w:sz w:val="24"/>
+                <w:szCs w:val="24"/>
+                <w:lang w:val="es-EC"/>
+              </w:rPr>
+              <w:t>Completado</w:t>
+            </w:r>
+          </w:p>
+        </w:tc>
+      </w:tr>
+      <w:tr>
+        <w:tc>
+          <w:tcPr>
+            <w:tcW w:w="1232" w:type="dxa"/>
+            <w:vMerge/>
+          </w:tcPr>
+          <w:p>
+            <w:pPr>
+              <w:rPr>
+                <w:rFonts w:ascii="Arial" w:hAnsi="Arial" w:cs="Arial"/>
+                <w:b/>
+                <w:bCs/>
+                <w:sz w:val="24"/>
+                <w:szCs w:val="24"/>
+                <w:lang w:val="es-EC"/>
+              </w:rPr>
+            </w:pPr>
+          </w:p>
+        </w:tc>
+        <w:tc>
+          <w:tcPr>
+            <w:tcW w:w="1385" w:type="dxa"/>
+          </w:tcPr>
+          <w:p>
+            <w:pPr>
+              <w:rPr>
+                <w:rFonts w:ascii="Arial" w:hAnsi="Arial" w:cs="Arial"/>
+                <w:sz w:val="24"/>
+                <w:szCs w:val="24"/>
+                <w:lang w:val="es-EC"/>
+              </w:rPr>
+            </w:pPr>
+            <w:r>
+              <w:rPr>
+                <w:rFonts w:ascii="Arial" w:hAnsi="Arial" w:cs="Arial"/>
+                <w:sz w:val="24"/>
+                <w:szCs w:val="24"/>
+                <w:lang w:val="es-EC"/>
+              </w:rPr>
+              <w:t>Domingo</w:t>
+            </w:r>
+          </w:p>
+        </w:tc>
+        <w:tc>
+          <w:tcPr>
+            <w:tcW w:w="8577" w:type="dxa"/>
+          </w:tcPr>
+          <w:p>
+            <w:pPr>
+              <w:rPr>
+                <w:rFonts w:ascii="Arial" w:hAnsi="Arial" w:cs="Arial"/>
+                <w:sz w:val="24"/>
+                <w:szCs w:val="24"/>
+                <w:lang w:val="es-EC"/>
+              </w:rPr>
+            </w:pPr>
+          </w:p>
+        </w:tc>
+        <w:tc>
+          <w:tcPr>
+            <w:tcW w:w="1756" w:type="dxa"/>
+          </w:tcPr>
+          <w:p>
+            <w:pPr>
+              <w:rPr>
+                <w:rFonts w:ascii="Arial" w:hAnsi="Arial" w:cs="Arial"/>
+                <w:sz w:val="24"/>
+                <w:szCs w:val="24"/>
+                <w:lang w:val="es-EC"/>
+              </w:rPr>
+            </w:pPr>
+            <w:r>
+              <w:rPr>
+                <w:rFonts w:ascii="Arial" w:hAnsi="Arial" w:cs="Arial"/>
+                <w:sz w:val="24"/>
+                <w:szCs w:val="24"/>
+                <w:lang w:val="es-EC"/>
+              </w:rPr>
+              <w:t>Completado</w:t>
+            </w:r>
+          </w:p>
+        </w:tc>
+      </w:tr>
+      <w:tr>
+        <w:tc>
+          <w:tcPr>
+            <w:tcW w:w="1232" w:type="dxa"/>
+            <w:vMerge/>
+          </w:tcPr>
+          <w:p>
+            <w:pPr>
+              <w:rPr>
+                <w:rFonts w:ascii="Arial" w:hAnsi="Arial" w:cs="Arial"/>
+                <w:b/>
+                <w:bCs/>
+                <w:sz w:val="24"/>
+                <w:szCs w:val="24"/>
+                <w:lang w:val="es-EC"/>
+              </w:rPr>
+            </w:pPr>
+          </w:p>
+        </w:tc>
+        <w:tc>
+          <w:tcPr>
+            <w:tcW w:w="1385" w:type="dxa"/>
+          </w:tcPr>
+          <w:p>
+            <w:pPr>
+              <w:rPr>
+                <w:rFonts w:ascii="Arial" w:hAnsi="Arial" w:cs="Arial"/>
+                <w:sz w:val="24"/>
+                <w:szCs w:val="24"/>
+                <w:lang w:val="es-EC"/>
+              </w:rPr>
+            </w:pPr>
+            <w:r>
+              <w:rPr>
+                <w:rFonts w:ascii="Arial" w:hAnsi="Arial" w:cs="Arial"/>
+                <w:sz w:val="24"/>
+                <w:szCs w:val="24"/>
+                <w:lang w:val="es-EC"/>
+              </w:rPr>
+              <w:t>Lunes</w:t>
+            </w:r>
+          </w:p>
+        </w:tc>
+        <w:tc>
+          <w:tcPr>
+            <w:tcW w:w="8577" w:type="dxa"/>
+          </w:tcPr>
+          <w:p>
+            <w:pPr>
+              <w:rPr>
+                <w:rFonts w:ascii="Arial" w:hAnsi="Arial" w:cs="Arial"/>
+                <w:sz w:val="24"/>
+                <w:szCs w:val="24"/>
+                <w:lang w:val="es-EC"/>
+              </w:rPr>
+            </w:pPr>
+          </w:p>
+        </w:tc>
+        <w:tc>
+          <w:tcPr>
+            <w:tcW w:w="1756" w:type="dxa"/>
+          </w:tcPr>
+          <w:p>
+            <w:pPr>
+              <w:rPr>
+                <w:rFonts w:ascii="Arial" w:hAnsi="Arial" w:cs="Arial"/>
+                <w:sz w:val="24"/>
+                <w:szCs w:val="24"/>
+                <w:lang w:val="es-EC"/>
+              </w:rPr>
+            </w:pPr>
+            <w:r>
+              <w:rPr>
+                <w:rFonts w:ascii="Arial" w:hAnsi="Arial" w:cs="Arial"/>
+                <w:sz w:val="24"/>
+                <w:szCs w:val="24"/>
+                <w:lang w:val="es-EC"/>
+              </w:rPr>
+              <w:t>Completado</w:t>
+            </w:r>
+          </w:p>
+        </w:tc>
+      </w:tr>
+    </w:tbl>
+    <w:p>
+      <w:pPr>
+        <w:rPr>
+          <w:b/>
+          <w:bCs/>
+          <w:sz w:val="44"/>
+          <w:szCs w:val="44"/>
+          <w:lang w:val="es-EC"/>
+        </w:rPr>
+      </w:pPr>
+    </w:p>
+    <w:p>
+      <w:pPr>
+        <w:rPr>
+          <w:b/>
+          <w:bCs/>
+          <w:sz w:val="44"/>
+          <w:szCs w:val="44"/>
+          <w:lang w:val="es-EC"/>
+        </w:rPr>
+      </w:pPr>
+    </w:p>
+    <w:p>
+      <w:pPr>
+        <w:rPr>
+          <w:b/>
+          <w:bCs/>
+          <w:sz w:val="44"/>
+          <w:szCs w:val="44"/>
+          <w:lang w:val="es-EC"/>
+        </w:rPr>
+      </w:pPr>
+    </w:p>
+    <w:tbl>
+      <w:tblPr>
+        <w:tblStyle w:val="Tablaconcuadrcula"/>
+        <w:tblW w:w="0" w:type="auto"/>
+        <w:tblLook w:val="04A0" w:firstRow="1" w:lastRow="0" w:firstColumn="1" w:lastColumn="0" w:noHBand="0" w:noVBand="1"/>
+      </w:tblPr>
+      <w:tblGrid>
+        <w:gridCol w:w="1232"/>
+        <w:gridCol w:w="1385"/>
+        <w:gridCol w:w="8577"/>
+        <w:gridCol w:w="1756"/>
+      </w:tblGrid>
+      <w:tr>
+        <w:tc>
+          <w:tcPr>
+            <w:tcW w:w="1232" w:type="dxa"/>
+          </w:tcPr>
+          <w:p>
+            <w:pPr>
+              <w:rPr>
+                <w:rFonts w:ascii="Arial" w:hAnsi="Arial" w:cs="Arial"/>
+                <w:b/>
+                <w:bCs/>
+                <w:sz w:val="24"/>
+                <w:szCs w:val="24"/>
+                <w:lang w:val="es-EC"/>
+              </w:rPr>
+            </w:pPr>
+            <w:r>
+              <w:rPr>
+                <w:rFonts w:ascii="Arial" w:hAnsi="Arial" w:cs="Arial"/>
+                <w:b/>
+                <w:bCs/>
+                <w:sz w:val="24"/>
+                <w:szCs w:val="24"/>
+                <w:lang w:val="es-EC"/>
+              </w:rPr>
+              <w:t xml:space="preserve">Sprints. </w:t>
+            </w:r>
+          </w:p>
+        </w:tc>
+        <w:tc>
+          <w:tcPr>
+            <w:tcW w:w="1385" w:type="dxa"/>
+          </w:tcPr>
+          <w:p>
+            <w:pPr>
+              <w:rPr>
+                <w:rFonts w:ascii="Arial" w:hAnsi="Arial" w:cs="Arial"/>
+                <w:b/>
+                <w:bCs/>
+                <w:sz w:val="24"/>
+                <w:szCs w:val="24"/>
+                <w:lang w:val="es-EC"/>
+              </w:rPr>
+            </w:pPr>
+            <w:r>
+              <w:rPr>
+                <w:rFonts w:ascii="Arial" w:hAnsi="Arial" w:cs="Arial"/>
+                <w:b/>
+                <w:bCs/>
+                <w:sz w:val="24"/>
+                <w:szCs w:val="24"/>
+                <w:lang w:val="es-EC"/>
+              </w:rPr>
+              <w:t>Días</w:t>
+            </w:r>
+          </w:p>
+        </w:tc>
+        <w:tc>
+          <w:tcPr>
+            <w:tcW w:w="8577" w:type="dxa"/>
+          </w:tcPr>
+          <w:p>
+            <w:pPr>
+              <w:rPr>
+                <w:rFonts w:ascii="Arial" w:hAnsi="Arial" w:cs="Arial"/>
+                <w:b/>
+                <w:bCs/>
+                <w:sz w:val="24"/>
+                <w:szCs w:val="24"/>
+                <w:lang w:val="es-EC"/>
+              </w:rPr>
+            </w:pPr>
+            <w:r>
+              <w:rPr>
+                <w:rFonts w:ascii="Arial" w:hAnsi="Arial" w:cs="Arial"/>
+                <w:b/>
+                <w:bCs/>
+                <w:sz w:val="24"/>
+                <w:szCs w:val="24"/>
+                <w:lang w:val="es-EC"/>
+              </w:rPr>
+              <w:t>Actividades</w:t>
+            </w:r>
+          </w:p>
+        </w:tc>
+        <w:tc>
+          <w:tcPr>
+            <w:tcW w:w="1756" w:type="dxa"/>
+          </w:tcPr>
+          <w:p>
+            <w:pPr>
+              <w:rPr>
+                <w:rFonts w:ascii="Arial" w:hAnsi="Arial" w:cs="Arial"/>
+                <w:b/>
+                <w:bCs/>
+                <w:sz w:val="24"/>
+                <w:szCs w:val="24"/>
+                <w:lang w:val="es-EC"/>
+              </w:rPr>
+            </w:pPr>
+            <w:r>
+              <w:rPr>
+                <w:rFonts w:ascii="Arial" w:hAnsi="Arial" w:cs="Arial"/>
+                <w:b/>
+                <w:bCs/>
+                <w:sz w:val="24"/>
+                <w:szCs w:val="24"/>
+                <w:lang w:val="es-EC"/>
+              </w:rPr>
+              <w:t xml:space="preserve">Estado </w:t>
+            </w:r>
+          </w:p>
+          <w:p>
+            <w:pPr>
+              <w:rPr>
+                <w:rFonts w:ascii="Arial" w:hAnsi="Arial" w:cs="Arial"/>
+                <w:b/>
+                <w:bCs/>
+                <w:sz w:val="24"/>
+                <w:szCs w:val="24"/>
+                <w:lang w:val="es-EC"/>
+              </w:rPr>
+            </w:pPr>
+          </w:p>
+        </w:tc>
+      </w:tr>
+      <w:tr>
+        <w:tc>
+          <w:tcPr>
+            <w:tcW w:w="1232" w:type="dxa"/>
+            <w:vMerge w:val="restart"/>
+          </w:tcPr>
+          <w:p>
+            <w:pPr>
+              <w:rPr>
+                <w:rFonts w:ascii="Arial" w:hAnsi="Arial" w:cs="Arial"/>
+                <w:sz w:val="24"/>
+                <w:szCs w:val="24"/>
+                <w:lang w:val="es-EC"/>
+              </w:rPr>
+            </w:pPr>
+            <w:r>
+              <w:rPr>
+                <w:rFonts w:ascii="Arial" w:hAnsi="Arial" w:cs="Arial"/>
+                <w:sz w:val="24"/>
+                <w:szCs w:val="24"/>
+                <w:lang w:val="es-EC"/>
+              </w:rPr>
+              <w:t>6</w:t>
+            </w:r>
+          </w:p>
+        </w:tc>
+        <w:tc>
+          <w:tcPr>
+            <w:tcW w:w="1385" w:type="dxa"/>
+          </w:tcPr>
+          <w:p>
+            <w:pPr>
+              <w:rPr>
+                <w:rFonts w:ascii="Arial" w:hAnsi="Arial" w:cs="Arial"/>
+                <w:sz w:val="24"/>
+                <w:szCs w:val="24"/>
+                <w:lang w:val="es-EC"/>
+              </w:rPr>
+            </w:pPr>
+            <w:r>
+              <w:rPr>
+                <w:rFonts w:ascii="Arial" w:hAnsi="Arial" w:cs="Arial"/>
+                <w:sz w:val="24"/>
+                <w:szCs w:val="24"/>
+                <w:lang w:val="es-EC"/>
+              </w:rPr>
+              <w:t>Martes</w:t>
+            </w:r>
+          </w:p>
+        </w:tc>
+        <w:tc>
+          <w:tcPr>
+            <w:tcW w:w="8577" w:type="dxa"/>
+          </w:tcPr>
+          <w:p>
+            <w:pPr>
+              <w:rPr>
+                <w:rFonts w:ascii="Arial" w:hAnsi="Arial" w:cs="Arial"/>
+                <w:color w:val="000000"/>
+                <w:sz w:val="24"/>
+                <w:szCs w:val="24"/>
+                <w:lang w:val="es-EC"/>
+              </w:rPr>
+            </w:pPr>
+          </w:p>
+        </w:tc>
+        <w:tc>
+          <w:tcPr>
+            <w:tcW w:w="1756" w:type="dxa"/>
+          </w:tcPr>
+          <w:p>
+            <w:pPr>
+              <w:rPr>
+                <w:rFonts w:ascii="Arial" w:hAnsi="Arial" w:cs="Arial"/>
+                <w:color w:val="000000"/>
+                <w:sz w:val="24"/>
+                <w:szCs w:val="24"/>
+                <w:lang w:val="es-EC"/>
+              </w:rPr>
+            </w:pPr>
+            <w:r>
+              <w:rPr>
+                <w:rFonts w:ascii="Arial" w:hAnsi="Arial" w:cs="Arial"/>
+                <w:color w:val="000000"/>
+                <w:sz w:val="24"/>
+                <w:szCs w:val="24"/>
+                <w:lang w:val="es-EC"/>
+              </w:rPr>
+              <w:t>Completado</w:t>
+            </w:r>
+          </w:p>
+        </w:tc>
+      </w:tr>
+      <w:tr>
+        <w:tc>
+          <w:tcPr>
+            <w:tcW w:w="1232" w:type="dxa"/>
+            <w:vMerge/>
+          </w:tcPr>
+          <w:p>
+            <w:pPr>
+              <w:rPr>
+                <w:rFonts w:ascii="Arial" w:hAnsi="Arial" w:cs="Arial"/>
+                <w:b/>
+                <w:bCs/>
+                <w:sz w:val="24"/>
+                <w:szCs w:val="24"/>
+                <w:lang w:val="es-EC"/>
+              </w:rPr>
+            </w:pPr>
+          </w:p>
+        </w:tc>
+        <w:tc>
+          <w:tcPr>
+            <w:tcW w:w="1385" w:type="dxa"/>
+          </w:tcPr>
+          <w:p>
+            <w:pPr>
+              <w:rPr>
+                <w:rFonts w:ascii="Arial" w:hAnsi="Arial" w:cs="Arial"/>
+                <w:sz w:val="24"/>
+                <w:szCs w:val="24"/>
+                <w:lang w:val="es-EC"/>
+              </w:rPr>
+            </w:pPr>
+            <w:r>
+              <w:rPr>
+                <w:rFonts w:ascii="Arial" w:hAnsi="Arial" w:cs="Arial"/>
+                <w:sz w:val="24"/>
+                <w:szCs w:val="24"/>
+                <w:lang w:val="es-EC"/>
+              </w:rPr>
+              <w:t>Miércoles</w:t>
+            </w:r>
+          </w:p>
+        </w:tc>
+        <w:tc>
+          <w:tcPr>
+            <w:tcW w:w="8577" w:type="dxa"/>
+          </w:tcPr>
+          <w:p>
+            <w:pPr>
+              <w:rPr>
+                <w:rFonts w:ascii="Arial" w:hAnsi="Arial" w:cs="Arial"/>
+                <w:sz w:val="24"/>
+                <w:szCs w:val="24"/>
+              </w:rPr>
+            </w:pPr>
+          </w:p>
+        </w:tc>
+        <w:tc>
+          <w:tcPr>
+            <w:tcW w:w="1756" w:type="dxa"/>
+          </w:tcPr>
+          <w:p>
+            <w:pPr>
+              <w:rPr>
+                <w:rFonts w:ascii="Arial" w:hAnsi="Arial" w:cs="Arial"/>
+                <w:sz w:val="24"/>
+                <w:szCs w:val="24"/>
+                <w:lang w:val="es-EC"/>
+              </w:rPr>
+            </w:pPr>
+            <w:r>
+              <w:rPr>
+                <w:rFonts w:ascii="Arial" w:hAnsi="Arial" w:cs="Arial"/>
+                <w:sz w:val="24"/>
+                <w:szCs w:val="24"/>
+                <w:lang w:val="es-EC"/>
+              </w:rPr>
+              <w:t>Completado</w:t>
+            </w:r>
+          </w:p>
+        </w:tc>
+      </w:tr>
+      <w:tr>
+        <w:tc>
+          <w:tcPr>
+            <w:tcW w:w="1232" w:type="dxa"/>
+            <w:vMerge/>
+          </w:tcPr>
+          <w:p>
+            <w:pPr>
+              <w:rPr>
+                <w:rFonts w:ascii="Arial" w:hAnsi="Arial" w:cs="Arial"/>
+                <w:b/>
+                <w:bCs/>
+                <w:sz w:val="24"/>
+                <w:szCs w:val="24"/>
+                <w:lang w:val="es-EC"/>
+              </w:rPr>
+            </w:pPr>
+          </w:p>
+        </w:tc>
+        <w:tc>
+          <w:tcPr>
+            <w:tcW w:w="1385" w:type="dxa"/>
+          </w:tcPr>
+          <w:p>
+            <w:pPr>
+              <w:rPr>
+                <w:rFonts w:ascii="Arial" w:hAnsi="Arial" w:cs="Arial"/>
+                <w:sz w:val="24"/>
+                <w:szCs w:val="24"/>
+                <w:lang w:val="es-EC"/>
+              </w:rPr>
+            </w:pPr>
+            <w:r>
+              <w:rPr>
+                <w:rFonts w:ascii="Arial" w:hAnsi="Arial" w:cs="Arial"/>
+                <w:sz w:val="24"/>
+                <w:szCs w:val="24"/>
+                <w:lang w:val="es-EC"/>
+              </w:rPr>
+              <w:t>Jueves</w:t>
+            </w:r>
+          </w:p>
+        </w:tc>
+        <w:tc>
+          <w:tcPr>
+            <w:tcW w:w="8577" w:type="dxa"/>
+          </w:tcPr>
+          <w:p>
+            <w:pPr>
+              <w:rPr>
+                <w:rFonts w:ascii="Arial" w:hAnsi="Arial" w:cs="Arial"/>
+                <w:sz w:val="24"/>
+                <w:szCs w:val="24"/>
+                <w:lang w:val="es-EC"/>
+              </w:rPr>
+            </w:pPr>
+          </w:p>
+        </w:tc>
+        <w:tc>
+          <w:tcPr>
+            <w:tcW w:w="1756" w:type="dxa"/>
+          </w:tcPr>
+          <w:p>
+            <w:pPr>
+              <w:rPr>
+                <w:rFonts w:ascii="Arial" w:hAnsi="Arial" w:cs="Arial"/>
+                <w:sz w:val="24"/>
+                <w:szCs w:val="24"/>
+                <w:lang w:val="es-EC"/>
+              </w:rPr>
+            </w:pPr>
+            <w:r>
+              <w:rPr>
+                <w:rFonts w:ascii="Arial" w:hAnsi="Arial" w:cs="Arial"/>
+                <w:sz w:val="24"/>
+                <w:szCs w:val="24"/>
+                <w:lang w:val="es-EC"/>
+              </w:rPr>
+              <w:t>Completado</w:t>
+            </w:r>
+          </w:p>
+        </w:tc>
+      </w:tr>
+      <w:tr>
+        <w:tc>
+          <w:tcPr>
+            <w:tcW w:w="1232" w:type="dxa"/>
+            <w:vMerge/>
+          </w:tcPr>
+          <w:p>
+            <w:pPr>
+              <w:rPr>
+                <w:rFonts w:ascii="Arial" w:hAnsi="Arial" w:cs="Arial"/>
+                <w:b/>
+                <w:bCs/>
+                <w:sz w:val="24"/>
+                <w:szCs w:val="24"/>
+                <w:lang w:val="es-EC"/>
+              </w:rPr>
+            </w:pPr>
+          </w:p>
+        </w:tc>
+        <w:tc>
+          <w:tcPr>
+            <w:tcW w:w="1385" w:type="dxa"/>
+          </w:tcPr>
+          <w:p>
+            <w:pPr>
+              <w:rPr>
+                <w:rFonts w:ascii="Arial" w:hAnsi="Arial" w:cs="Arial"/>
+                <w:sz w:val="24"/>
+                <w:szCs w:val="24"/>
+                <w:lang w:val="es-EC"/>
+              </w:rPr>
+            </w:pPr>
+            <w:r>
+              <w:rPr>
+                <w:rFonts w:ascii="Arial" w:hAnsi="Arial" w:cs="Arial"/>
+                <w:sz w:val="24"/>
+                <w:szCs w:val="24"/>
+                <w:lang w:val="es-EC"/>
+              </w:rPr>
+              <w:t>Viernes</w:t>
+            </w:r>
+          </w:p>
+        </w:tc>
+        <w:tc>
+          <w:tcPr>
+            <w:tcW w:w="8577" w:type="dxa"/>
+          </w:tcPr>
+          <w:p>
+            <w:pPr>
+              <w:rPr>
+                <w:rFonts w:ascii="Arial" w:hAnsi="Arial" w:cs="Arial"/>
+                <w:sz w:val="24"/>
+                <w:szCs w:val="24"/>
+                <w:lang w:val="es-EC"/>
+              </w:rPr>
+            </w:pPr>
+          </w:p>
+        </w:tc>
+        <w:tc>
+          <w:tcPr>
+            <w:tcW w:w="1756" w:type="dxa"/>
+          </w:tcPr>
+          <w:p>
+            <w:pPr>
+              <w:rPr>
+                <w:rFonts w:ascii="Arial" w:hAnsi="Arial" w:cs="Arial"/>
+                <w:sz w:val="24"/>
+                <w:szCs w:val="24"/>
+                <w:lang w:val="es-EC"/>
+              </w:rPr>
+            </w:pPr>
+            <w:r>
+              <w:rPr>
+                <w:rFonts w:ascii="Arial" w:hAnsi="Arial" w:cs="Arial"/>
+                <w:sz w:val="24"/>
+                <w:szCs w:val="24"/>
+                <w:lang w:val="es-EC"/>
+              </w:rPr>
+              <w:t>Completado</w:t>
+            </w:r>
+          </w:p>
+        </w:tc>
+      </w:tr>
+      <w:tr>
+        <w:tc>
+          <w:tcPr>
+            <w:tcW w:w="1232" w:type="dxa"/>
+            <w:vMerge/>
+          </w:tcPr>
+          <w:p>
+            <w:pPr>
+              <w:rPr>
+                <w:rFonts w:ascii="Arial" w:hAnsi="Arial" w:cs="Arial"/>
+                <w:b/>
+                <w:bCs/>
+                <w:sz w:val="24"/>
+                <w:szCs w:val="24"/>
+                <w:lang w:val="es-EC"/>
+              </w:rPr>
+            </w:pPr>
+          </w:p>
+        </w:tc>
+        <w:tc>
+          <w:tcPr>
+            <w:tcW w:w="1385" w:type="dxa"/>
+          </w:tcPr>
+          <w:p>
+            <w:pPr>
+              <w:rPr>
+                <w:rFonts w:ascii="Arial" w:hAnsi="Arial" w:cs="Arial"/>
+                <w:sz w:val="24"/>
+                <w:szCs w:val="24"/>
+                <w:lang w:val="es-EC"/>
+              </w:rPr>
+            </w:pPr>
+            <w:r>
+              <w:rPr>
+                <w:rFonts w:ascii="Arial" w:hAnsi="Arial" w:cs="Arial"/>
+                <w:sz w:val="24"/>
+                <w:szCs w:val="24"/>
+                <w:lang w:val="es-EC"/>
+              </w:rPr>
+              <w:t>Sábado</w:t>
+            </w:r>
+          </w:p>
+        </w:tc>
+        <w:tc>
+          <w:tcPr>
+            <w:tcW w:w="8577" w:type="dxa"/>
+          </w:tcPr>
+          <w:p>
+            <w:pPr>
+              <w:rPr>
+                <w:rFonts w:ascii="Arial" w:hAnsi="Arial" w:cs="Arial"/>
+                <w:sz w:val="24"/>
+                <w:szCs w:val="24"/>
+                <w:lang w:val="es-EC"/>
+              </w:rPr>
+            </w:pPr>
+          </w:p>
+        </w:tc>
+        <w:tc>
+          <w:tcPr>
+            <w:tcW w:w="1756" w:type="dxa"/>
+          </w:tcPr>
+          <w:p>
+            <w:pPr>
+              <w:rPr>
+                <w:rFonts w:ascii="Arial" w:hAnsi="Arial" w:cs="Arial"/>
+                <w:sz w:val="24"/>
+                <w:szCs w:val="24"/>
+                <w:lang w:val="es-EC"/>
+              </w:rPr>
+            </w:pPr>
+            <w:r>
+              <w:rPr>
+                <w:rFonts w:ascii="Arial" w:hAnsi="Arial" w:cs="Arial"/>
+                <w:sz w:val="24"/>
+                <w:szCs w:val="24"/>
+                <w:lang w:val="es-EC"/>
+              </w:rPr>
+              <w:t>Completado</w:t>
+            </w:r>
+          </w:p>
+        </w:tc>
+      </w:tr>
+      <w:tr>
+        <w:tc>
+          <w:tcPr>
+            <w:tcW w:w="1232" w:type="dxa"/>
+            <w:vMerge/>
+          </w:tcPr>
+          <w:p>
+            <w:pPr>
+              <w:rPr>
+                <w:rFonts w:ascii="Arial" w:hAnsi="Arial" w:cs="Arial"/>
+                <w:b/>
+                <w:bCs/>
+                <w:sz w:val="24"/>
+                <w:szCs w:val="24"/>
+                <w:lang w:val="es-EC"/>
+              </w:rPr>
+            </w:pPr>
+          </w:p>
+        </w:tc>
+        <w:tc>
+          <w:tcPr>
+            <w:tcW w:w="1385" w:type="dxa"/>
+          </w:tcPr>
+          <w:p>
+            <w:pPr>
+              <w:rPr>
+                <w:rFonts w:ascii="Arial" w:hAnsi="Arial" w:cs="Arial"/>
+                <w:sz w:val="24"/>
+                <w:szCs w:val="24"/>
+                <w:lang w:val="es-EC"/>
+              </w:rPr>
+            </w:pPr>
+            <w:r>
+              <w:rPr>
+                <w:rFonts w:ascii="Arial" w:hAnsi="Arial" w:cs="Arial"/>
+                <w:sz w:val="24"/>
+                <w:szCs w:val="24"/>
+                <w:lang w:val="es-EC"/>
+              </w:rPr>
+              <w:t>Domingo</w:t>
+            </w:r>
+          </w:p>
+        </w:tc>
+        <w:tc>
+          <w:tcPr>
+            <w:tcW w:w="8577" w:type="dxa"/>
+          </w:tcPr>
+          <w:p>
+            <w:pPr>
+              <w:rPr>
+                <w:rFonts w:ascii="Arial" w:hAnsi="Arial" w:cs="Arial"/>
+                <w:sz w:val="24"/>
+                <w:szCs w:val="24"/>
+                <w:lang w:val="es-EC"/>
+              </w:rPr>
+            </w:pPr>
+          </w:p>
+        </w:tc>
+        <w:tc>
+          <w:tcPr>
+            <w:tcW w:w="1756" w:type="dxa"/>
+          </w:tcPr>
+          <w:p>
+            <w:pPr>
+              <w:rPr>
+                <w:rFonts w:ascii="Arial" w:hAnsi="Arial" w:cs="Arial"/>
+                <w:sz w:val="24"/>
+                <w:szCs w:val="24"/>
+                <w:lang w:val="es-EC"/>
+              </w:rPr>
+            </w:pPr>
+            <w:r>
+              <w:rPr>
+                <w:rFonts w:ascii="Arial" w:hAnsi="Arial" w:cs="Arial"/>
+                <w:sz w:val="24"/>
+                <w:szCs w:val="24"/>
+                <w:lang w:val="es-EC"/>
+              </w:rPr>
+              <w:t>Completado</w:t>
+            </w:r>
+          </w:p>
+        </w:tc>
+      </w:tr>
+      <w:tr>
+        <w:tc>
+          <w:tcPr>
+            <w:tcW w:w="1232" w:type="dxa"/>
+            <w:vMerge/>
+          </w:tcPr>
+          <w:p>
+            <w:pPr>
+              <w:rPr>
+                <w:rFonts w:ascii="Arial" w:hAnsi="Arial" w:cs="Arial"/>
+                <w:b/>
+                <w:bCs/>
+                <w:sz w:val="24"/>
+                <w:szCs w:val="24"/>
+                <w:lang w:val="es-EC"/>
+              </w:rPr>
+            </w:pPr>
+          </w:p>
+        </w:tc>
+        <w:tc>
+          <w:tcPr>
+            <w:tcW w:w="1385" w:type="dxa"/>
+          </w:tcPr>
+          <w:p>
+            <w:pPr>
+              <w:rPr>
+                <w:rFonts w:ascii="Arial" w:hAnsi="Arial" w:cs="Arial"/>
+                <w:sz w:val="24"/>
+                <w:szCs w:val="24"/>
+                <w:lang w:val="es-EC"/>
+              </w:rPr>
+            </w:pPr>
+            <w:r>
+              <w:rPr>
+                <w:rFonts w:ascii="Arial" w:hAnsi="Arial" w:cs="Arial"/>
+                <w:sz w:val="24"/>
+                <w:szCs w:val="24"/>
+                <w:lang w:val="es-EC"/>
+              </w:rPr>
+              <w:t>Lunes</w:t>
+            </w:r>
+          </w:p>
+        </w:tc>
+        <w:tc>
+          <w:tcPr>
+            <w:tcW w:w="8577" w:type="dxa"/>
+          </w:tcPr>
           <w:p>
             <w:pPr>
               <w:rPr>
@@ -4797,7 +5540,7 @@
   <w:style w:type="paragraph" w:default="1" w:styleId="Normal">
     <w:name w:val="Normal"/>
     <w:qFormat/>
-    <w:rsid w:val="004C1D8B"/>
+    <w:rsid w:val="00E51914"/>
   </w:style>
   <w:style w:type="paragraph" w:styleId="Ttulo1">
     <w:name w:val="heading 1"/>

</xml_diff>